<commit_message>
Atualização de conteúdo Higher Order Functions
</commit_message>
<xml_diff>
--- a/SoftSkills/PDI Trybe - Patrick Bastos.docx
+++ b/SoftSkills/PDI Trybe - Patrick Bastos.docx
@@ -18,7 +18,7 @@
     </w:p>
     <w:p>
       <w:pPr>
-        <w:pStyle w:val="Normal1"/>
+        <w:pStyle w:val="LOnormal"/>
         <w:rPr>
           <w:color w:val="38761D"/>
         </w:rPr>
@@ -45,7 +45,7 @@
     </w:p>
     <w:p>
       <w:pPr>
-        <w:pStyle w:val="Normal1"/>
+        <w:pStyle w:val="LOnormal"/>
         <w:rPr/>
       </w:pPr>
       <w:r>
@@ -54,7 +54,7 @@
     </w:p>
     <w:p>
       <w:pPr>
-        <w:pStyle w:val="Normal1"/>
+        <w:pStyle w:val="LOnormal"/>
         <w:pageBreakBefore w:val="false"/>
         <w:ind w:left="0" w:hanging="0"/>
         <w:rPr>
@@ -70,20 +70,12 @@
           <w:sz w:val="20"/>
           <w:szCs w:val="20"/>
         </w:rPr>
-        <w:t xml:space="preserve">Nome: </w:t>
-      </w:r>
-      <w:r>
-        <w:rPr>
-          <w:b/>
-          <w:sz w:val="20"/>
-          <w:szCs w:val="20"/>
-        </w:rPr>
-        <w:t>Patrick Santos Bastos Christo</w:t>
+        <w:t>Nome: Patrick Santos Bastos Christo</w:t>
       </w:r>
     </w:p>
     <w:p>
       <w:pPr>
-        <w:pStyle w:val="Normal1"/>
+        <w:pStyle w:val="LOnormal"/>
         <w:pageBreakBefore w:val="false"/>
         <w:ind w:left="0" w:hanging="0"/>
         <w:rPr>
@@ -99,20 +91,12 @@
           <w:sz w:val="20"/>
           <w:szCs w:val="20"/>
         </w:rPr>
-        <w:t xml:space="preserve">Data de criação do PDI: </w:t>
-      </w:r>
-      <w:r>
-        <w:rPr>
-          <w:b/>
-          <w:sz w:val="20"/>
-          <w:szCs w:val="20"/>
-        </w:rPr>
-        <w:t>29/10/2021</w:t>
+        <w:t>Data de criação do PDI: 29/10/2021</w:t>
       </w:r>
     </w:p>
     <w:p>
       <w:pPr>
-        <w:pStyle w:val="Normal1"/>
+        <w:pStyle w:val="LOnormal"/>
         <w:pageBreakBefore w:val="false"/>
         <w:ind w:left="0" w:hanging="0"/>
         <w:rPr>
@@ -128,20 +112,12 @@
           <w:sz w:val="20"/>
           <w:szCs w:val="20"/>
         </w:rPr>
-        <w:t xml:space="preserve">Turma/tribo: </w:t>
-      </w:r>
-      <w:r>
-        <w:rPr>
-          <w:b/>
-          <w:sz w:val="20"/>
-          <w:szCs w:val="20"/>
-        </w:rPr>
-        <w:t>Turma XP - Tribo B</w:t>
+        <w:t>Turma/tribo: Turma XP - Tribo B</w:t>
       </w:r>
     </w:p>
     <w:p>
       <w:pPr>
-        <w:pStyle w:val="Normal1"/>
+        <w:pStyle w:val="LOnormal"/>
         <w:pageBreakBefore w:val="false"/>
         <w:ind w:left="0" w:hanging="0"/>
         <w:rPr>
@@ -158,7 +134,7 @@
     </w:p>
     <w:p>
       <w:pPr>
-        <w:pStyle w:val="Normal1"/>
+        <w:pStyle w:val="LOnormal"/>
         <w:pageBreakBefore w:val="false"/>
         <w:ind w:left="0" w:hanging="0"/>
         <w:rPr>
@@ -180,7 +156,7 @@
     </w:p>
     <w:p>
       <w:pPr>
-        <w:pStyle w:val="Normal1"/>
+        <w:pStyle w:val="LOnormal"/>
         <w:rPr>
           <w:b/>
           <w:b/>
@@ -203,7 +179,7 @@
     </w:p>
     <w:p>
       <w:pPr>
-        <w:pStyle w:val="Normal1"/>
+        <w:pStyle w:val="LOnormal"/>
         <w:jc w:val="both"/>
         <w:rPr>
           <w:color w:val="3D495C"/>
@@ -224,7 +200,7 @@
     </w:p>
     <w:p>
       <w:pPr>
-        <w:pStyle w:val="Normal1"/>
+        <w:pStyle w:val="LOnormal"/>
         <w:rPr>
           <w:color w:val="3D495C"/>
           <w:sz w:val="20"/>
@@ -237,7 +213,7 @@
           <w:color w:val="3D495C"/>
           <w:sz w:val="20"/>
           <w:szCs w:val="20"/>
-          <w:shd w:fill="F9F9F9" w:val="clear"/>
+          <w:highlight w:val="white"/>
         </w:rPr>
       </w:r>
     </w:p>
@@ -257,9 +233,9 @@
       </w:tblPr>
       <w:tblGrid>
         <w:gridCol w:w="1980"/>
-        <w:gridCol w:w="1979"/>
-        <w:gridCol w:w="1981"/>
-        <w:gridCol w:w="1979"/>
+        <w:gridCol w:w="1978"/>
+        <w:gridCol w:w="1982"/>
+        <w:gridCol w:w="1978"/>
         <w:gridCol w:w="1981"/>
         <w:gridCol w:w="1890"/>
         <w:gridCol w:w="2100"/>
@@ -270,7 +246,7 @@
         </w:trPr>
         <w:tc>
           <w:tcPr>
-            <w:tcW w:w="13890" w:type="dxa"/>
+            <w:tcW w:w="13889" w:type="dxa"/>
             <w:gridSpan w:val="7"/>
             <w:tcBorders>
               <w:top w:val="single" w:sz="8" w:space="0" w:color="000000"/>
@@ -282,11 +258,10 @@
           </w:tcPr>
           <w:p>
             <w:pPr>
-              <w:pStyle w:val="Normal1"/>
+              <w:pStyle w:val="LOnormal"/>
               <w:keepNext w:val="false"/>
               <w:keepLines w:val="false"/>
               <w:widowControl w:val="false"/>
-              <w:pBdr/>
               <w:shd w:val="clear" w:fill="auto"/>
               <w:spacing w:lineRule="auto" w:line="240" w:before="0" w:after="0"/>
               <w:ind w:left="0" w:right="0" w:hanging="0"/>
@@ -312,11 +287,10 @@
           </w:p>
           <w:p>
             <w:pPr>
-              <w:pStyle w:val="Normal1"/>
+              <w:pStyle w:val="LOnormal"/>
               <w:keepNext w:val="false"/>
               <w:keepLines w:val="false"/>
               <w:widowControl w:val="false"/>
-              <w:pBdr/>
               <w:shd w:val="clear" w:fill="auto"/>
               <w:spacing w:lineRule="auto" w:line="240" w:before="0" w:after="0"/>
               <w:ind w:left="0" w:right="0" w:hanging="0"/>
@@ -357,11 +331,10 @@
           </w:tcPr>
           <w:p>
             <w:pPr>
-              <w:pStyle w:val="Normal1"/>
+              <w:pStyle w:val="LOnormal"/>
               <w:keepNext w:val="false"/>
               <w:keepLines w:val="false"/>
               <w:widowControl w:val="false"/>
-              <w:pBdr/>
               <w:shd w:val="clear" w:fill="auto"/>
               <w:spacing w:lineRule="auto" w:line="240" w:before="0" w:after="0"/>
               <w:ind w:left="0" w:right="0" w:hanging="0"/>
@@ -397,11 +370,10 @@
           </w:p>
           <w:p>
             <w:pPr>
-              <w:pStyle w:val="Normal1"/>
+              <w:pStyle w:val="LOnormal"/>
               <w:keepNext w:val="false"/>
               <w:keepLines w:val="false"/>
               <w:widowControl w:val="false"/>
-              <w:pBdr/>
               <w:shd w:val="clear" w:fill="auto"/>
               <w:spacing w:lineRule="auto" w:line="240" w:before="0" w:after="0"/>
               <w:ind w:left="0" w:right="0" w:hanging="0"/>
@@ -420,13 +392,12 @@
                 <w:color w:val="000000"/>
                 <w:sz w:val="20"/>
                 <w:szCs w:val="20"/>
-                <w:shd w:fill="auto" w:val="clear"/>
-              </w:rPr>
-            </w:r>
-          </w:p>
-          <w:p>
-            <w:pPr>
-              <w:pStyle w:val="Normal1"/>
+              </w:rPr>
+            </w:r>
+          </w:p>
+          <w:p>
+            <w:pPr>
+              <w:pStyle w:val="LOnormal"/>
               <w:widowControl w:val="false"/>
               <w:spacing w:lineRule="auto" w:line="240"/>
               <w:jc w:val="center"/>
@@ -452,7 +423,7 @@
         </w:tc>
         <w:tc>
           <w:tcPr>
-            <w:tcW w:w="1979" w:type="dxa"/>
+            <w:tcW w:w="1978" w:type="dxa"/>
             <w:tcBorders>
               <w:top w:val="single" w:sz="8" w:space="0" w:color="000000"/>
               <w:left w:val="single" w:sz="8" w:space="0" w:color="000000"/>
@@ -463,11 +434,10 @@
           </w:tcPr>
           <w:p>
             <w:pPr>
-              <w:pStyle w:val="Normal1"/>
+              <w:pStyle w:val="LOnormal"/>
               <w:keepNext w:val="false"/>
               <w:keepLines w:val="false"/>
               <w:widowControl w:val="false"/>
-              <w:pBdr/>
               <w:shd w:val="clear" w:fill="auto"/>
               <w:spacing w:lineRule="auto" w:line="240" w:before="0" w:after="0"/>
               <w:ind w:left="0" w:right="0" w:hanging="0"/>
@@ -493,11 +463,10 @@
           </w:p>
           <w:p>
             <w:pPr>
-              <w:pStyle w:val="Normal1"/>
+              <w:pStyle w:val="LOnormal"/>
               <w:keepNext w:val="false"/>
               <w:keepLines w:val="false"/>
               <w:widowControl w:val="false"/>
-              <w:pBdr/>
               <w:shd w:val="clear" w:fill="auto"/>
               <w:spacing w:lineRule="auto" w:line="240" w:before="0" w:after="0"/>
               <w:ind w:left="0" w:right="0" w:hanging="0"/>
@@ -516,13 +485,12 @@
                 <w:color w:val="000000"/>
                 <w:sz w:val="20"/>
                 <w:szCs w:val="20"/>
-                <w:shd w:fill="auto" w:val="clear"/>
-              </w:rPr>
-            </w:r>
-          </w:p>
-          <w:p>
-            <w:pPr>
-              <w:pStyle w:val="Normal1"/>
+              </w:rPr>
+            </w:r>
+          </w:p>
+          <w:p>
+            <w:pPr>
+              <w:pStyle w:val="LOnormal"/>
               <w:widowControl w:val="false"/>
               <w:spacing w:lineRule="auto" w:line="240"/>
               <w:jc w:val="center"/>
@@ -548,7 +516,7 @@
         </w:tc>
         <w:tc>
           <w:tcPr>
-            <w:tcW w:w="1981" w:type="dxa"/>
+            <w:tcW w:w="1982" w:type="dxa"/>
             <w:tcBorders>
               <w:top w:val="single" w:sz="8" w:space="0" w:color="000000"/>
               <w:left w:val="single" w:sz="8" w:space="0" w:color="000000"/>
@@ -559,11 +527,10 @@
           </w:tcPr>
           <w:p>
             <w:pPr>
-              <w:pStyle w:val="Normal1"/>
+              <w:pStyle w:val="LOnormal"/>
               <w:keepNext w:val="false"/>
               <w:keepLines w:val="false"/>
               <w:widowControl w:val="false"/>
-              <w:pBdr/>
               <w:shd w:val="clear" w:fill="auto"/>
               <w:spacing w:lineRule="auto" w:line="240" w:before="0" w:after="0"/>
               <w:ind w:left="0" w:right="0" w:hanging="0"/>
@@ -589,7 +556,7 @@
           </w:p>
           <w:p>
             <w:pPr>
-              <w:pStyle w:val="Normal1"/>
+              <w:pStyle w:val="LOnormal"/>
               <w:widowControl w:val="false"/>
               <w:spacing w:lineRule="auto" w:line="240"/>
               <w:jc w:val="center"/>
@@ -598,6 +565,29 @@
                 <w:color w:val="000000"/>
                 <w:sz w:val="17"/>
                 <w:szCs w:val="17"/>
+              </w:rPr>
+            </w:pPr>
+            <w:r>
+              <w:rPr>
+                <w:rFonts w:eastAsia="Arial" w:cs="Arial" w:ascii="Arial" w:hAnsi="Arial"/>
+                <w:color w:val="000000"/>
+                <w:sz w:val="17"/>
+                <w:szCs w:val="17"/>
+              </w:rPr>
+            </w:r>
+          </w:p>
+          <w:p>
+            <w:pPr>
+              <w:pStyle w:val="LOnormal"/>
+              <w:widowControl w:val="false"/>
+              <w:spacing w:lineRule="auto" w:line="240"/>
+              <w:jc w:val="center"/>
+              <w:rPr>
+                <w:b/>
+                <w:b/>
+                <w:color w:val="000000"/>
+                <w:sz w:val="20"/>
+                <w:szCs w:val="20"/>
               </w:rPr>
             </w:pPr>
             <w:r>
@@ -608,11 +598,80 @@
                 <w:szCs w:val="17"/>
                 <w:shd w:fill="auto" w:val="clear"/>
               </w:rPr>
-            </w:r>
-          </w:p>
-          <w:p>
-            <w:pPr>
-              <w:pStyle w:val="Normal1"/>
+              <w:t>Cada objetivo deve ser previsto para realização em um determinado período</w:t>
+            </w:r>
+          </w:p>
+        </w:tc>
+        <w:tc>
+          <w:tcPr>
+            <w:tcW w:w="1978" w:type="dxa"/>
+            <w:tcBorders>
+              <w:top w:val="single" w:sz="8" w:space="0" w:color="000000"/>
+              <w:left w:val="single" w:sz="8" w:space="0" w:color="000000"/>
+              <w:bottom w:val="single" w:sz="8" w:space="0" w:color="000000"/>
+              <w:right w:val="single" w:sz="8" w:space="0" w:color="000000"/>
+            </w:tcBorders>
+            <w:shd w:fill="B6D7A8" w:val="clear"/>
+          </w:tcPr>
+          <w:p>
+            <w:pPr>
+              <w:pStyle w:val="LOnormal"/>
+              <w:keepNext w:val="false"/>
+              <w:keepLines w:val="false"/>
+              <w:widowControl w:val="false"/>
+              <w:shd w:val="clear" w:fill="auto"/>
+              <w:spacing w:lineRule="auto" w:line="240" w:before="0" w:after="0"/>
+              <w:ind w:left="0" w:right="0" w:hanging="0"/>
+              <w:jc w:val="center"/>
+              <w:rPr>
+                <w:b/>
+                <w:b/>
+                <w:color w:val="000000"/>
+                <w:sz w:val="20"/>
+                <w:szCs w:val="20"/>
+              </w:rPr>
+            </w:pPr>
+            <w:r>
+              <w:rPr>
+                <w:b/>
+                <w:color w:val="000000"/>
+                <w:sz w:val="20"/>
+                <w:szCs w:val="20"/>
+                <w:shd w:fill="auto" w:val="clear"/>
+              </w:rPr>
+              <w:t>Como?</w:t>
+            </w:r>
+          </w:p>
+          <w:p>
+            <w:pPr>
+              <w:pStyle w:val="LOnormal"/>
+              <w:keepNext w:val="false"/>
+              <w:keepLines w:val="false"/>
+              <w:widowControl w:val="false"/>
+              <w:shd w:val="clear" w:fill="auto"/>
+              <w:spacing w:lineRule="auto" w:line="240" w:before="0" w:after="0"/>
+              <w:ind w:left="0" w:right="0" w:hanging="0"/>
+              <w:jc w:val="center"/>
+              <w:rPr>
+                <w:b/>
+                <w:b/>
+                <w:color w:val="000000"/>
+                <w:sz w:val="20"/>
+                <w:szCs w:val="20"/>
+              </w:rPr>
+            </w:pPr>
+            <w:r>
+              <w:rPr>
+                <w:b/>
+                <w:color w:val="000000"/>
+                <w:sz w:val="20"/>
+                <w:szCs w:val="20"/>
+              </w:rPr>
+            </w:r>
+          </w:p>
+          <w:p>
+            <w:pPr>
+              <w:pStyle w:val="LOnormal"/>
               <w:widowControl w:val="false"/>
               <w:spacing w:lineRule="auto" w:line="240"/>
               <w:jc w:val="center"/>
@@ -632,13 +691,13 @@
                 <w:szCs w:val="17"/>
                 <w:shd w:fill="auto" w:val="clear"/>
               </w:rPr>
-              <w:t>Cada objetivo deve ser previsto para realização em um determinado período</w:t>
-            </w:r>
-          </w:p>
-        </w:tc>
-        <w:tc>
-          <w:tcPr>
-            <w:tcW w:w="1979" w:type="dxa"/>
+              <w:t>O que você precisa fazer para atingir o objetivo traçado?</w:t>
+            </w:r>
+          </w:p>
+        </w:tc>
+        <w:tc>
+          <w:tcPr>
+            <w:tcW w:w="1981" w:type="dxa"/>
             <w:tcBorders>
               <w:top w:val="single" w:sz="8" w:space="0" w:color="000000"/>
               <w:left w:val="single" w:sz="8" w:space="0" w:color="000000"/>
@@ -649,72 +708,75 @@
           </w:tcPr>
           <w:p>
             <w:pPr>
-              <w:pStyle w:val="Normal1"/>
+              <w:pStyle w:val="LOnormal"/>
               <w:keepNext w:val="false"/>
               <w:keepLines w:val="false"/>
               <w:widowControl w:val="false"/>
-              <w:pBdr/>
               <w:shd w:val="clear" w:fill="auto"/>
               <w:spacing w:lineRule="auto" w:line="240" w:before="0" w:after="0"/>
               <w:ind w:left="0" w:right="0" w:hanging="0"/>
               <w:jc w:val="center"/>
               <w:rPr>
-                <w:b/>
-                <w:b/>
-                <w:color w:val="000000"/>
-                <w:sz w:val="20"/>
-                <w:szCs w:val="20"/>
-              </w:rPr>
-            </w:pPr>
-            <w:r>
-              <w:rPr>
+                <w:rFonts w:ascii="Arial" w:hAnsi="Arial" w:eastAsia="Arial" w:cs="Arial"/>
+                <w:b/>
+                <w:b/>
+                <w:color w:val="000000"/>
+                <w:sz w:val="20"/>
+                <w:szCs w:val="20"/>
+              </w:rPr>
+            </w:pPr>
+            <w:r>
+              <w:rPr>
+                <w:rFonts w:eastAsia="Arial" w:cs="Arial" w:ascii="Arial" w:hAnsi="Arial"/>
                 <w:b/>
                 <w:color w:val="000000"/>
                 <w:sz w:val="20"/>
                 <w:szCs w:val="20"/>
                 <w:shd w:fill="auto" w:val="clear"/>
               </w:rPr>
-              <w:t>Como?</w:t>
-            </w:r>
-          </w:p>
-          <w:p>
-            <w:pPr>
-              <w:pStyle w:val="Normal1"/>
+              <w:t>Skill envolvida</w:t>
+            </w:r>
+          </w:p>
+          <w:p>
+            <w:pPr>
+              <w:pStyle w:val="LOnormal"/>
               <w:keepNext w:val="false"/>
               <w:keepLines w:val="false"/>
               <w:widowControl w:val="false"/>
-              <w:pBdr/>
               <w:shd w:val="clear" w:fill="auto"/>
               <w:spacing w:lineRule="auto" w:line="240" w:before="0" w:after="0"/>
               <w:ind w:left="0" w:right="0" w:hanging="0"/>
               <w:jc w:val="center"/>
               <w:rPr>
-                <w:b/>
-                <w:b/>
-                <w:color w:val="000000"/>
-                <w:sz w:val="20"/>
-                <w:szCs w:val="20"/>
-              </w:rPr>
-            </w:pPr>
-            <w:r>
-              <w:rPr>
-                <w:b/>
-                <w:color w:val="000000"/>
-                <w:sz w:val="20"/>
-                <w:szCs w:val="20"/>
-                <w:shd w:fill="auto" w:val="clear"/>
-              </w:rPr>
-            </w:r>
-          </w:p>
-          <w:p>
-            <w:pPr>
-              <w:pStyle w:val="Normal1"/>
-              <w:widowControl w:val="false"/>
-              <w:spacing w:lineRule="auto" w:line="240"/>
+                <w:rFonts w:ascii="Arial" w:hAnsi="Arial" w:eastAsia="Arial" w:cs="Arial"/>
+                <w:b/>
+                <w:b/>
+                <w:color w:val="000000"/>
+                <w:sz w:val="20"/>
+                <w:szCs w:val="20"/>
+              </w:rPr>
+            </w:pPr>
+            <w:r>
+              <w:rPr>
+                <w:rFonts w:eastAsia="Arial" w:cs="Arial" w:ascii="Arial" w:hAnsi="Arial"/>
+                <w:b/>
+                <w:color w:val="000000"/>
+                <w:sz w:val="20"/>
+                <w:szCs w:val="20"/>
+              </w:rPr>
+            </w:r>
+          </w:p>
+          <w:p>
+            <w:pPr>
+              <w:pStyle w:val="LOnormal"/>
+              <w:keepNext w:val="false"/>
+              <w:keepLines w:val="false"/>
+              <w:widowControl w:val="false"/>
+              <w:shd w:val="clear" w:fill="auto"/>
+              <w:spacing w:lineRule="auto" w:line="240" w:before="0" w:after="0"/>
+              <w:ind w:left="0" w:right="0" w:hanging="0"/>
               <w:jc w:val="center"/>
               <w:rPr>
-                <w:b/>
-                <w:b/>
                 <w:color w:val="000000"/>
                 <w:sz w:val="20"/>
                 <w:szCs w:val="20"/>
@@ -728,13 +790,13 @@
                 <w:szCs w:val="17"/>
                 <w:shd w:fill="auto" w:val="clear"/>
               </w:rPr>
-              <w:t>O que você precisa fazer para atingir o objetivo traçado?</w:t>
-            </w:r>
-          </w:p>
-        </w:tc>
-        <w:tc>
-          <w:tcPr>
-            <w:tcW w:w="1981" w:type="dxa"/>
+              <w:t>Esse plano de ação está relacionado a hard skills ou soft skills? Nomeia a habilidade.</w:t>
+            </w:r>
+          </w:p>
+        </w:tc>
+        <w:tc>
+          <w:tcPr>
+            <w:tcW w:w="1890" w:type="dxa"/>
             <w:tcBorders>
               <w:top w:val="single" w:sz="8" w:space="0" w:color="000000"/>
               <w:left w:val="single" w:sz="8" w:space="0" w:color="000000"/>
@@ -745,11 +807,10 @@
           </w:tcPr>
           <w:p>
             <w:pPr>
-              <w:pStyle w:val="Normal1"/>
+              <w:pStyle w:val="LOnormal"/>
               <w:keepNext w:val="false"/>
               <w:keepLines w:val="false"/>
               <w:widowControl w:val="false"/>
-              <w:pBdr/>
               <w:shd w:val="clear" w:fill="auto"/>
               <w:spacing w:lineRule="auto" w:line="240" w:before="0" w:after="0"/>
               <w:ind w:left="0" w:right="0" w:hanging="0"/>
@@ -770,18 +831,15 @@
                 <w:color w:val="000000"/>
                 <w:sz w:val="20"/>
                 <w:szCs w:val="20"/>
-                <w:shd w:fill="auto" w:val="clear"/>
-              </w:rPr>
-              <w:t>Skill envolvida</w:t>
-            </w:r>
-          </w:p>
-          <w:p>
-            <w:pPr>
-              <w:pStyle w:val="Normal1"/>
+              </w:rPr>
+            </w:r>
+          </w:p>
+          <w:p>
+            <w:pPr>
+              <w:pStyle w:val="LOnormal"/>
               <w:keepNext w:val="false"/>
               <w:keepLines w:val="false"/>
               <w:widowControl w:val="false"/>
-              <w:pBdr/>
               <w:shd w:val="clear" w:fill="auto"/>
               <w:spacing w:lineRule="auto" w:line="240" w:before="0" w:after="0"/>
               <w:ind w:left="0" w:right="0" w:hanging="0"/>
@@ -802,22 +860,23 @@
                 <w:color w:val="000000"/>
                 <w:sz w:val="20"/>
                 <w:szCs w:val="20"/>
-                <w:shd w:fill="auto" w:val="clear"/>
-              </w:rPr>
-            </w:r>
-          </w:p>
-          <w:p>
-            <w:pPr>
-              <w:pStyle w:val="Normal1"/>
+              </w:rPr>
+            </w:r>
+          </w:p>
+          <w:p>
+            <w:pPr>
+              <w:pStyle w:val="LOnormal"/>
               <w:keepNext w:val="false"/>
               <w:keepLines w:val="false"/>
               <w:widowControl w:val="false"/>
-              <w:pBdr/>
               <w:shd w:val="clear" w:fill="auto"/>
               <w:spacing w:lineRule="auto" w:line="240" w:before="0" w:after="0"/>
               <w:ind w:left="0" w:right="0" w:hanging="0"/>
               <w:jc w:val="center"/>
               <w:rPr>
+                <w:rFonts w:ascii="Arial" w:hAnsi="Arial" w:eastAsia="Arial" w:cs="Arial"/>
+                <w:b/>
+                <w:b/>
                 <w:color w:val="000000"/>
                 <w:sz w:val="20"/>
                 <w:szCs w:val="20"/>
@@ -826,33 +885,21 @@
             <w:r>
               <w:rPr>
                 <w:rFonts w:eastAsia="Arial" w:cs="Arial" w:ascii="Arial" w:hAnsi="Arial"/>
-                <w:color w:val="000000"/>
-                <w:sz w:val="17"/>
-                <w:szCs w:val="17"/>
+                <w:b/>
+                <w:color w:val="000000"/>
+                <w:sz w:val="20"/>
+                <w:szCs w:val="20"/>
                 <w:shd w:fill="auto" w:val="clear"/>
               </w:rPr>
-              <w:t>Esse plano de ação está relacionado a hard skills ou soft skills? Nomeia a habilidade.</w:t>
-            </w:r>
-          </w:p>
-        </w:tc>
-        <w:tc>
-          <w:tcPr>
-            <w:tcW w:w="1890" w:type="dxa"/>
-            <w:tcBorders>
-              <w:top w:val="single" w:sz="8" w:space="0" w:color="000000"/>
-              <w:left w:val="single" w:sz="8" w:space="0" w:color="000000"/>
-              <w:bottom w:val="single" w:sz="8" w:space="0" w:color="000000"/>
-              <w:right w:val="single" w:sz="8" w:space="0" w:color="000000"/>
-            </w:tcBorders>
-            <w:shd w:fill="B6D7A8" w:val="clear"/>
-          </w:tcPr>
-          <w:p>
-            <w:pPr>
-              <w:pStyle w:val="Normal1"/>
+              <w:t>Check-point 1</w:t>
+            </w:r>
+          </w:p>
+          <w:p>
+            <w:pPr>
+              <w:pStyle w:val="LOnormal"/>
               <w:keepNext w:val="false"/>
               <w:keepLines w:val="false"/>
               <w:widowControl w:val="false"/>
-              <w:pBdr/>
               <w:shd w:val="clear" w:fill="auto"/>
               <w:spacing w:lineRule="auto" w:line="240" w:before="0" w:after="0"/>
               <w:ind w:left="0" w:right="0" w:hanging="0"/>
@@ -873,17 +920,52 @@
                 <w:color w:val="000000"/>
                 <w:sz w:val="20"/>
                 <w:szCs w:val="20"/>
-                <w:shd w:fill="auto" w:val="clear"/>
-              </w:rPr>
-            </w:r>
-          </w:p>
-          <w:p>
-            <w:pPr>
-              <w:pStyle w:val="Normal1"/>
+              </w:rPr>
+            </w:r>
+          </w:p>
+          <w:p>
+            <w:pPr>
+              <w:pStyle w:val="LOnormal"/>
+              <w:widowControl w:val="false"/>
+              <w:spacing w:lineRule="auto" w:line="240"/>
+              <w:jc w:val="center"/>
+              <w:rPr>
+                <w:rFonts w:ascii="Arial" w:hAnsi="Arial" w:eastAsia="Arial" w:cs="Arial"/>
+                <w:b/>
+                <w:b/>
+                <w:color w:val="000000"/>
+                <w:sz w:val="20"/>
+                <w:szCs w:val="20"/>
+              </w:rPr>
+            </w:pPr>
+            <w:r>
+              <w:rPr>
+                <w:rFonts w:eastAsia="Arial" w:cs="Arial" w:ascii="Arial" w:hAnsi="Arial"/>
+                <w:b/>
+                <w:color w:val="000000"/>
+                <w:sz w:val="20"/>
+                <w:szCs w:val="20"/>
+              </w:rPr>
+            </w:r>
+          </w:p>
+        </w:tc>
+        <w:tc>
+          <w:tcPr>
+            <w:tcW w:w="2100" w:type="dxa"/>
+            <w:tcBorders>
+              <w:top w:val="single" w:sz="8" w:space="0" w:color="000000"/>
+              <w:left w:val="single" w:sz="8" w:space="0" w:color="000000"/>
+              <w:bottom w:val="single" w:sz="8" w:space="0" w:color="000000"/>
+              <w:right w:val="single" w:sz="8" w:space="0" w:color="000000"/>
+            </w:tcBorders>
+            <w:shd w:fill="B6D7A8" w:val="clear"/>
+          </w:tcPr>
+          <w:p>
+            <w:pPr>
+              <w:pStyle w:val="LOnormal"/>
               <w:keepNext w:val="false"/>
               <w:keepLines w:val="false"/>
               <w:widowControl w:val="false"/>
-              <w:pBdr/>
               <w:shd w:val="clear" w:fill="auto"/>
               <w:spacing w:lineRule="auto" w:line="240" w:before="0" w:after="0"/>
               <w:ind w:left="0" w:right="0" w:hanging="0"/>
@@ -904,17 +986,15 @@
                 <w:color w:val="000000"/>
                 <w:sz w:val="20"/>
                 <w:szCs w:val="20"/>
-                <w:shd w:fill="auto" w:val="clear"/>
-              </w:rPr>
-            </w:r>
-          </w:p>
-          <w:p>
-            <w:pPr>
-              <w:pStyle w:val="Normal1"/>
+              </w:rPr>
+            </w:r>
+          </w:p>
+          <w:p>
+            <w:pPr>
+              <w:pStyle w:val="LOnormal"/>
               <w:keepNext w:val="false"/>
               <w:keepLines w:val="false"/>
               <w:widowControl w:val="false"/>
-              <w:pBdr/>
               <w:shd w:val="clear" w:fill="auto"/>
               <w:spacing w:lineRule="auto" w:line="240" w:before="0" w:after="0"/>
               <w:ind w:left="0" w:right="0" w:hanging="0"/>
@@ -935,149 +1015,15 @@
                 <w:color w:val="000000"/>
                 <w:sz w:val="20"/>
                 <w:szCs w:val="20"/>
-                <w:shd w:fill="auto" w:val="clear"/>
-              </w:rPr>
-              <w:t>Check-point 1</w:t>
-            </w:r>
-          </w:p>
-          <w:p>
-            <w:pPr>
-              <w:pStyle w:val="Normal1"/>
+              </w:rPr>
+            </w:r>
+          </w:p>
+          <w:p>
+            <w:pPr>
+              <w:pStyle w:val="LOnormal"/>
               <w:keepNext w:val="false"/>
               <w:keepLines w:val="false"/>
               <w:widowControl w:val="false"/>
-              <w:pBdr/>
-              <w:shd w:val="clear" w:fill="auto"/>
-              <w:spacing w:lineRule="auto" w:line="240" w:before="0" w:after="0"/>
-              <w:ind w:left="0" w:right="0" w:hanging="0"/>
-              <w:jc w:val="center"/>
-              <w:rPr>
-                <w:rFonts w:ascii="Arial" w:hAnsi="Arial" w:eastAsia="Arial" w:cs="Arial"/>
-                <w:b/>
-                <w:b/>
-                <w:color w:val="000000"/>
-                <w:sz w:val="20"/>
-                <w:szCs w:val="20"/>
-              </w:rPr>
-            </w:pPr>
-            <w:r>
-              <w:rPr>
-                <w:rFonts w:eastAsia="Arial" w:cs="Arial" w:ascii="Arial" w:hAnsi="Arial"/>
-                <w:b/>
-                <w:color w:val="000000"/>
-                <w:sz w:val="20"/>
-                <w:szCs w:val="20"/>
-                <w:shd w:fill="auto" w:val="clear"/>
-              </w:rPr>
-            </w:r>
-          </w:p>
-          <w:p>
-            <w:pPr>
-              <w:pStyle w:val="Normal1"/>
-              <w:widowControl w:val="false"/>
-              <w:spacing w:lineRule="auto" w:line="240"/>
-              <w:jc w:val="center"/>
-              <w:rPr>
-                <w:rFonts w:ascii="Arial" w:hAnsi="Arial" w:eastAsia="Arial" w:cs="Arial"/>
-                <w:b/>
-                <w:b/>
-                <w:color w:val="000000"/>
-                <w:sz w:val="20"/>
-                <w:szCs w:val="20"/>
-              </w:rPr>
-            </w:pPr>
-            <w:r>
-              <w:rPr>
-                <w:rFonts w:eastAsia="Arial" w:cs="Arial" w:ascii="Arial" w:hAnsi="Arial"/>
-                <w:b/>
-                <w:color w:val="000000"/>
-                <w:sz w:val="20"/>
-                <w:szCs w:val="20"/>
-                <w:shd w:fill="auto" w:val="clear"/>
-              </w:rPr>
-            </w:r>
-          </w:p>
-        </w:tc>
-        <w:tc>
-          <w:tcPr>
-            <w:tcW w:w="2100" w:type="dxa"/>
-            <w:tcBorders>
-              <w:top w:val="single" w:sz="8" w:space="0" w:color="000000"/>
-              <w:left w:val="single" w:sz="8" w:space="0" w:color="000000"/>
-              <w:bottom w:val="single" w:sz="8" w:space="0" w:color="000000"/>
-              <w:right w:val="single" w:sz="8" w:space="0" w:color="000000"/>
-            </w:tcBorders>
-            <w:shd w:fill="B6D7A8" w:val="clear"/>
-          </w:tcPr>
-          <w:p>
-            <w:pPr>
-              <w:pStyle w:val="Normal1"/>
-              <w:keepNext w:val="false"/>
-              <w:keepLines w:val="false"/>
-              <w:widowControl w:val="false"/>
-              <w:pBdr/>
-              <w:shd w:val="clear" w:fill="auto"/>
-              <w:spacing w:lineRule="auto" w:line="240" w:before="0" w:after="0"/>
-              <w:ind w:left="0" w:right="0" w:hanging="0"/>
-              <w:jc w:val="center"/>
-              <w:rPr>
-                <w:rFonts w:ascii="Arial" w:hAnsi="Arial" w:eastAsia="Arial" w:cs="Arial"/>
-                <w:b/>
-                <w:b/>
-                <w:color w:val="000000"/>
-                <w:sz w:val="20"/>
-                <w:szCs w:val="20"/>
-              </w:rPr>
-            </w:pPr>
-            <w:r>
-              <w:rPr>
-                <w:rFonts w:eastAsia="Arial" w:cs="Arial" w:ascii="Arial" w:hAnsi="Arial"/>
-                <w:b/>
-                <w:color w:val="000000"/>
-                <w:sz w:val="20"/>
-                <w:szCs w:val="20"/>
-                <w:shd w:fill="auto" w:val="clear"/>
-              </w:rPr>
-            </w:r>
-          </w:p>
-          <w:p>
-            <w:pPr>
-              <w:pStyle w:val="Normal1"/>
-              <w:keepNext w:val="false"/>
-              <w:keepLines w:val="false"/>
-              <w:widowControl w:val="false"/>
-              <w:pBdr/>
-              <w:shd w:val="clear" w:fill="auto"/>
-              <w:spacing w:lineRule="auto" w:line="240" w:before="0" w:after="0"/>
-              <w:ind w:left="0" w:right="0" w:hanging="0"/>
-              <w:jc w:val="center"/>
-              <w:rPr>
-                <w:rFonts w:ascii="Arial" w:hAnsi="Arial" w:eastAsia="Arial" w:cs="Arial"/>
-                <w:b/>
-                <w:b/>
-                <w:color w:val="000000"/>
-                <w:sz w:val="20"/>
-                <w:szCs w:val="20"/>
-              </w:rPr>
-            </w:pPr>
-            <w:r>
-              <w:rPr>
-                <w:rFonts w:eastAsia="Arial" w:cs="Arial" w:ascii="Arial" w:hAnsi="Arial"/>
-                <w:b/>
-                <w:color w:val="000000"/>
-                <w:sz w:val="20"/>
-                <w:szCs w:val="20"/>
-                <w:shd w:fill="auto" w:val="clear"/>
-              </w:rPr>
-            </w:r>
-          </w:p>
-          <w:p>
-            <w:pPr>
-              <w:pStyle w:val="Normal1"/>
-              <w:keepNext w:val="false"/>
-              <w:keepLines w:val="false"/>
-              <w:widowControl w:val="false"/>
-              <w:pBdr/>
               <w:shd w:val="clear" w:fill="auto"/>
               <w:spacing w:lineRule="auto" w:line="240" w:before="0" w:after="0"/>
               <w:ind w:left="0" w:right="0" w:hanging="0"/>
@@ -1120,11 +1066,10 @@
           </w:tcPr>
           <w:p>
             <w:pPr>
-              <w:pStyle w:val="Normal1"/>
+              <w:pStyle w:val="LOnormal"/>
               <w:keepNext w:val="false"/>
               <w:keepLines w:val="false"/>
               <w:widowControl w:val="false"/>
-              <w:pBdr/>
               <w:shd w:val="clear" w:fill="auto"/>
               <w:spacing w:lineRule="auto" w:line="240" w:before="0" w:after="0"/>
               <w:ind w:left="0" w:right="0" w:hanging="0"/>
@@ -1149,7 +1094,7 @@
         </w:tc>
         <w:tc>
           <w:tcPr>
-            <w:tcW w:w="1979" w:type="dxa"/>
+            <w:tcW w:w="1978" w:type="dxa"/>
             <w:tcBorders>
               <w:top w:val="single" w:sz="8" w:space="0" w:color="000000"/>
               <w:left w:val="single" w:sz="8" w:space="0" w:color="000000"/>
@@ -1160,11 +1105,10 @@
           </w:tcPr>
           <w:p>
             <w:pPr>
-              <w:pStyle w:val="Normal1"/>
+              <w:pStyle w:val="LOnormal"/>
               <w:keepNext w:val="false"/>
               <w:keepLines w:val="false"/>
               <w:widowControl w:val="false"/>
-              <w:pBdr/>
               <w:shd w:val="clear" w:fill="auto"/>
               <w:spacing w:lineRule="auto" w:line="240" w:before="0" w:after="0"/>
               <w:ind w:left="0" w:right="0" w:hanging="0"/>
@@ -1189,7 +1133,7 @@
         </w:tc>
         <w:tc>
           <w:tcPr>
-            <w:tcW w:w="1981" w:type="dxa"/>
+            <w:tcW w:w="1982" w:type="dxa"/>
             <w:tcBorders>
               <w:top w:val="single" w:sz="8" w:space="0" w:color="000000"/>
               <w:left w:val="single" w:sz="8" w:space="0" w:color="000000"/>
@@ -1200,36 +1144,34 @@
           </w:tcPr>
           <w:p>
             <w:pPr>
-              <w:pStyle w:val="Normal1"/>
+              <w:pStyle w:val="LOnormal"/>
               <w:keepNext w:val="false"/>
               <w:keepLines w:val="false"/>
               <w:widowControl w:val="false"/>
-              <w:pBdr/>
-              <w:shd w:val="clear" w:fill="auto"/>
-              <w:spacing w:lineRule="auto" w:line="240" w:before="0" w:after="0"/>
-              <w:ind w:left="0" w:right="0" w:hanging="0"/>
-              <w:jc w:val="left"/>
-              <w:rPr>
-                <w:color w:val="3D495C"/>
-                <w:sz w:val="20"/>
-                <w:szCs w:val="20"/>
-                <w:highlight w:val="white"/>
-              </w:rPr>
-            </w:pPr>
-            <w:r>
-              <w:rPr>
-                <w:color w:val="3D495C"/>
-                <w:sz w:val="20"/>
-                <w:szCs w:val="20"/>
-                <w:shd w:fill="F9F9F9" w:val="clear"/>
-              </w:rPr>
-            </w:r>
-          </w:p>
-          <w:p>
-            <w:pPr>
-              <w:pStyle w:val="Normal1"/>
-              <w:widowControl w:val="false"/>
-              <w:pBdr/>
+              <w:shd w:val="clear" w:fill="auto"/>
+              <w:spacing w:lineRule="auto" w:line="240" w:before="0" w:after="0"/>
+              <w:ind w:left="0" w:right="0" w:hanging="0"/>
+              <w:jc w:val="left"/>
+              <w:rPr>
+                <w:color w:val="3D495C"/>
+                <w:sz w:val="20"/>
+                <w:szCs w:val="20"/>
+                <w:highlight w:val="white"/>
+              </w:rPr>
+            </w:pPr>
+            <w:r>
+              <w:rPr>
+                <w:color w:val="3D495C"/>
+                <w:sz w:val="20"/>
+                <w:szCs w:val="20"/>
+                <w:highlight w:val="white"/>
+              </w:rPr>
+            </w:r>
+          </w:p>
+          <w:p>
+            <w:pPr>
+              <w:pStyle w:val="LOnormal"/>
+              <w:widowControl w:val="false"/>
               <w:shd w:val="clear" w:fill="auto"/>
               <w:spacing w:lineRule="auto" w:line="240" w:before="0" w:after="0"/>
               <w:ind w:left="0" w:right="0" w:hanging="0"/>
@@ -1253,34 +1195,32 @@
           </w:p>
           <w:p>
             <w:pPr>
-              <w:pStyle w:val="Normal1"/>
-              <w:widowControl w:val="false"/>
-              <w:pBdr/>
-              <w:shd w:val="clear" w:fill="auto"/>
-              <w:spacing w:lineRule="auto" w:line="240" w:before="0" w:after="0"/>
-              <w:ind w:left="0" w:right="0" w:hanging="0"/>
-              <w:jc w:val="left"/>
-              <w:rPr>
-                <w:color w:val="3D495C"/>
-                <w:sz w:val="20"/>
-                <w:szCs w:val="20"/>
-                <w:highlight w:val="white"/>
-              </w:rPr>
-            </w:pPr>
-            <w:r>
-              <w:rPr>
-                <w:color w:val="3D495C"/>
-                <w:sz w:val="20"/>
-                <w:szCs w:val="20"/>
-                <w:shd w:fill="F9F9F9" w:val="clear"/>
-              </w:rPr>
-            </w:r>
-          </w:p>
-          <w:p>
-            <w:pPr>
-              <w:pStyle w:val="Normal1"/>
-              <w:widowControl w:val="false"/>
-              <w:pBdr/>
+              <w:pStyle w:val="LOnormal"/>
+              <w:widowControl w:val="false"/>
+              <w:shd w:val="clear" w:fill="auto"/>
+              <w:spacing w:lineRule="auto" w:line="240" w:before="0" w:after="0"/>
+              <w:ind w:left="0" w:right="0" w:hanging="0"/>
+              <w:jc w:val="left"/>
+              <w:rPr>
+                <w:color w:val="3D495C"/>
+                <w:sz w:val="20"/>
+                <w:szCs w:val="20"/>
+                <w:highlight w:val="white"/>
+              </w:rPr>
+            </w:pPr>
+            <w:r>
+              <w:rPr>
+                <w:color w:val="3D495C"/>
+                <w:sz w:val="20"/>
+                <w:szCs w:val="20"/>
+                <w:highlight w:val="white"/>
+              </w:rPr>
+            </w:r>
+          </w:p>
+          <w:p>
+            <w:pPr>
+              <w:pStyle w:val="LOnormal"/>
+              <w:widowControl w:val="false"/>
               <w:shd w:val="clear" w:fill="auto"/>
               <w:spacing w:lineRule="auto" w:line="240" w:before="0" w:after="0"/>
               <w:ind w:left="0" w:right="0" w:hanging="0"/>
@@ -1304,9 +1244,8 @@
           </w:p>
           <w:p>
             <w:pPr>
-              <w:pStyle w:val="Normal1"/>
-              <w:widowControl w:val="false"/>
-              <w:pBdr/>
+              <w:pStyle w:val="LOnormal"/>
+              <w:widowControl w:val="false"/>
               <w:shd w:val="clear" w:fill="auto"/>
               <w:spacing w:lineRule="auto" w:line="240" w:before="0" w:after="0"/>
               <w:ind w:left="0" w:right="0" w:hanging="0"/>
@@ -1330,9 +1269,8 @@
           </w:p>
           <w:p>
             <w:pPr>
-              <w:pStyle w:val="Normal1"/>
-              <w:widowControl w:val="false"/>
-              <w:pBdr/>
+              <w:pStyle w:val="LOnormal"/>
+              <w:widowControl w:val="false"/>
               <w:shd w:val="clear" w:fill="auto"/>
               <w:spacing w:lineRule="auto" w:line="240" w:before="0" w:after="0"/>
               <w:ind w:left="0" w:right="0" w:hanging="0"/>
@@ -1357,7 +1295,7 @@
         </w:tc>
         <w:tc>
           <w:tcPr>
-            <w:tcW w:w="1979" w:type="dxa"/>
+            <w:tcW w:w="1978" w:type="dxa"/>
             <w:tcBorders>
               <w:top w:val="single" w:sz="8" w:space="0" w:color="000000"/>
               <w:left w:val="single" w:sz="8" w:space="0" w:color="000000"/>
@@ -1368,110 +1306,54 @@
           </w:tcPr>
           <w:p>
             <w:pPr>
-              <w:pStyle w:val="Normal1"/>
+              <w:pStyle w:val="LOnormal"/>
               <w:keepNext w:val="false"/>
               <w:keepLines w:val="false"/>
               <w:widowControl w:val="false"/>
-              <w:pBdr/>
-              <w:shd w:val="clear" w:fill="auto"/>
-              <w:spacing w:lineRule="auto" w:line="240" w:before="0" w:after="0"/>
-              <w:ind w:left="0" w:right="0" w:hanging="0"/>
-              <w:jc w:val="left"/>
-              <w:rPr>
-                <w:color w:val="3D495C"/>
-                <w:sz w:val="20"/>
-                <w:szCs w:val="20"/>
-                <w:highlight w:val="white"/>
-              </w:rPr>
-            </w:pPr>
-            <w:r>
-              <w:rPr>
-                <w:color w:val="3D495C"/>
-                <w:sz w:val="20"/>
-                <w:szCs w:val="20"/>
-                <w:highlight w:val="white"/>
-              </w:rPr>
-              <w:t xml:space="preserve">*Montando uma </w:t>
-            </w:r>
-            <w:r>
-              <w:rPr>
-                <w:color w:val="3D495C"/>
-                <w:sz w:val="20"/>
-                <w:szCs w:val="20"/>
-                <w:highlight w:val="white"/>
-              </w:rPr>
-              <w:t>planilha</w:t>
-            </w:r>
-            <w:r>
-              <w:rPr>
-                <w:color w:val="3D495C"/>
-                <w:sz w:val="20"/>
-                <w:szCs w:val="20"/>
-                <w:highlight w:val="white"/>
-              </w:rPr>
-              <w:t xml:space="preserve"> no excel com planejamento semanal </w:t>
-            </w:r>
-            <w:r>
-              <w:rPr>
-                <w:color w:val="3D495C"/>
-                <w:sz w:val="20"/>
-                <w:szCs w:val="20"/>
-                <w:highlight w:val="white"/>
-              </w:rPr>
-              <w:t xml:space="preserve">para </w:t>
-            </w:r>
-            <w:r>
-              <w:rPr>
-                <w:color w:val="3D495C"/>
-                <w:sz w:val="20"/>
-                <w:szCs w:val="20"/>
-                <w:highlight w:val="white"/>
-              </w:rPr>
-              <w:t xml:space="preserve"> controle diário. </w:t>
-            </w:r>
-          </w:p>
-          <w:p>
-            <w:pPr>
-              <w:pStyle w:val="Normal1"/>
-              <w:widowControl w:val="false"/>
-              <w:pBdr/>
-              <w:shd w:val="clear" w:fill="auto"/>
-              <w:spacing w:lineRule="auto" w:line="240" w:before="0" w:after="0"/>
-              <w:ind w:left="0" w:right="0" w:hanging="0"/>
-              <w:jc w:val="left"/>
-              <w:rPr>
-                <w:color w:val="3D495C"/>
-                <w:sz w:val="20"/>
-                <w:szCs w:val="20"/>
-                <w:highlight w:val="white"/>
-              </w:rPr>
-            </w:pPr>
-            <w:r>
-              <w:rPr>
-                <w:color w:val="3D495C"/>
-                <w:sz w:val="20"/>
-                <w:szCs w:val="20"/>
-                <w:highlight w:val="white"/>
-              </w:rPr>
-              <w:t>*Compromisso com o preenchimento semanal e atualização diária da planilha. *</w:t>
-            </w:r>
-            <w:r>
-              <w:rPr>
-                <w:color w:val="3D495C"/>
-                <w:sz w:val="20"/>
-                <w:szCs w:val="20"/>
-                <w:highlight w:val="white"/>
-              </w:rPr>
-              <w:t>R</w:t>
-            </w:r>
-            <w:r>
-              <w:rPr>
-                <w:color w:val="3D495C"/>
-                <w:sz w:val="20"/>
-                <w:szCs w:val="20"/>
-                <w:highlight w:val="white"/>
-              </w:rPr>
-              <w:t>espeitar o cronograma.</w:t>
+              <w:shd w:val="clear" w:fill="auto"/>
+              <w:spacing w:lineRule="auto" w:line="240" w:before="0" w:after="0"/>
+              <w:ind w:left="0" w:right="0" w:hanging="0"/>
+              <w:jc w:val="left"/>
+              <w:rPr>
+                <w:color w:val="3D495C"/>
+                <w:sz w:val="20"/>
+                <w:szCs w:val="20"/>
+                <w:highlight w:val="white"/>
+              </w:rPr>
+            </w:pPr>
+            <w:r>
+              <w:rPr>
+                <w:color w:val="3D495C"/>
+                <w:sz w:val="20"/>
+                <w:szCs w:val="20"/>
+                <w:highlight w:val="white"/>
+              </w:rPr>
+              <w:t xml:space="preserve">*Montando uma planilha no excel com planejamento semanal para  controle diário. </w:t>
+            </w:r>
+          </w:p>
+          <w:p>
+            <w:pPr>
+              <w:pStyle w:val="LOnormal"/>
+              <w:widowControl w:val="false"/>
+              <w:shd w:val="clear" w:fill="auto"/>
+              <w:spacing w:lineRule="auto" w:line="240" w:before="0" w:after="0"/>
+              <w:ind w:left="0" w:right="0" w:hanging="0"/>
+              <w:jc w:val="left"/>
+              <w:rPr>
+                <w:color w:val="3D495C"/>
+                <w:sz w:val="20"/>
+                <w:szCs w:val="20"/>
+                <w:highlight w:val="white"/>
+              </w:rPr>
+            </w:pPr>
+            <w:r>
+              <w:rPr>
+                <w:color w:val="3D495C"/>
+                <w:sz w:val="20"/>
+                <w:szCs w:val="20"/>
+                <w:highlight w:val="white"/>
+              </w:rPr>
+              <w:t>*Compromisso com o preenchimento semanal e atualização diária da planilha. *Respeitar o cronograma.</w:t>
             </w:r>
           </w:p>
         </w:tc>
@@ -1488,11 +1370,10 @@
           </w:tcPr>
           <w:p>
             <w:pPr>
-              <w:pStyle w:val="Normal1"/>
+              <w:pStyle w:val="LOnormal"/>
               <w:keepNext w:val="false"/>
               <w:keepLines w:val="false"/>
               <w:widowControl w:val="false"/>
-              <w:pBdr/>
               <w:shd w:val="clear" w:fill="auto"/>
               <w:spacing w:lineRule="auto" w:line="240" w:before="0" w:after="0"/>
               <w:ind w:left="0" w:right="0" w:hanging="0"/>
@@ -1516,9 +1397,8 @@
           </w:p>
           <w:p>
             <w:pPr>
-              <w:pStyle w:val="Normal1"/>
-              <w:widowControl w:val="false"/>
-              <w:pBdr/>
+              <w:pStyle w:val="LOnormal"/>
+              <w:widowControl w:val="false"/>
               <w:shd w:val="clear" w:fill="auto"/>
               <w:spacing w:lineRule="auto" w:line="240" w:before="0" w:after="0"/>
               <w:ind w:left="0" w:right="0" w:hanging="0"/>
@@ -1542,44 +1422,33 @@
           </w:p>
           <w:p>
             <w:pPr>
-              <w:pStyle w:val="Normal1"/>
-              <w:widowControl w:val="false"/>
-              <w:pBdr/>
-              <w:shd w:val="clear" w:fill="auto"/>
-              <w:spacing w:lineRule="auto" w:line="240" w:before="0" w:after="0"/>
-              <w:ind w:left="0" w:right="0" w:hanging="0"/>
-              <w:jc w:val="left"/>
-              <w:rPr>
-                <w:color w:val="3D495C"/>
-                <w:sz w:val="20"/>
-                <w:szCs w:val="20"/>
-                <w:highlight w:val="white"/>
-              </w:rPr>
-            </w:pPr>
-            <w:r>
-              <w:rPr>
-                <w:color w:val="3D495C"/>
-                <w:sz w:val="20"/>
-                <w:szCs w:val="20"/>
-                <w:highlight w:val="white"/>
-              </w:rPr>
-              <w:t>Autoge</w:t>
-            </w:r>
-            <w:r>
-              <w:rPr>
-                <w:color w:val="3D495C"/>
-                <w:sz w:val="20"/>
-                <w:szCs w:val="20"/>
-                <w:highlight w:val="white"/>
-              </w:rPr>
-              <w:t>stão</w:t>
-            </w:r>
-          </w:p>
-          <w:p>
-            <w:pPr>
-              <w:pStyle w:val="Normal1"/>
-              <w:widowControl w:val="false"/>
-              <w:pBdr/>
+              <w:pStyle w:val="LOnormal"/>
+              <w:widowControl w:val="false"/>
+              <w:shd w:val="clear" w:fill="auto"/>
+              <w:spacing w:lineRule="auto" w:line="240" w:before="0" w:after="0"/>
+              <w:ind w:left="0" w:right="0" w:hanging="0"/>
+              <w:jc w:val="left"/>
+              <w:rPr>
+                <w:color w:val="3D495C"/>
+                <w:sz w:val="20"/>
+                <w:szCs w:val="20"/>
+                <w:highlight w:val="white"/>
+              </w:rPr>
+            </w:pPr>
+            <w:r>
+              <w:rPr>
+                <w:color w:val="3D495C"/>
+                <w:sz w:val="20"/>
+                <w:szCs w:val="20"/>
+                <w:highlight w:val="white"/>
+              </w:rPr>
+              <w:t>*Autogestão</w:t>
+            </w:r>
+          </w:p>
+          <w:p>
+            <w:pPr>
+              <w:pStyle w:val="LOnormal"/>
+              <w:widowControl w:val="false"/>
               <w:shd w:val="clear" w:fill="auto"/>
               <w:spacing w:lineRule="auto" w:line="240" w:before="0" w:after="0"/>
               <w:ind w:left="0" w:right="0" w:hanging="0"/>
@@ -1603,9 +1472,8 @@
           </w:p>
           <w:p>
             <w:pPr>
-              <w:pStyle w:val="Normal1"/>
-              <w:widowControl w:val="false"/>
-              <w:pBdr/>
+              <w:pStyle w:val="LOnormal"/>
+              <w:widowControl w:val="false"/>
               <w:shd w:val="clear" w:fill="auto"/>
               <w:spacing w:lineRule="auto" w:line="240" w:before="0" w:after="0"/>
               <w:ind w:left="0" w:right="0" w:hanging="0"/>
@@ -1629,26 +1497,25 @@
           </w:p>
           <w:p>
             <w:pPr>
-              <w:pStyle w:val="Normal1"/>
-              <w:widowControl w:val="false"/>
-              <w:pBdr/>
-              <w:shd w:val="clear" w:fill="auto"/>
-              <w:spacing w:lineRule="auto" w:line="240" w:before="0" w:after="0"/>
-              <w:ind w:left="0" w:right="0" w:hanging="0"/>
-              <w:jc w:val="left"/>
-              <w:rPr>
-                <w:color w:val="3D495C"/>
-                <w:sz w:val="20"/>
-                <w:szCs w:val="20"/>
-                <w:highlight w:val="white"/>
-              </w:rPr>
-            </w:pPr>
-            <w:r>
-              <w:rPr>
-                <w:color w:val="3D495C"/>
-                <w:sz w:val="20"/>
-                <w:szCs w:val="20"/>
-                <w:shd w:fill="F9F9F9" w:val="clear"/>
+              <w:pStyle w:val="LOnormal"/>
+              <w:widowControl w:val="false"/>
+              <w:shd w:val="clear" w:fill="auto"/>
+              <w:spacing w:lineRule="auto" w:line="240" w:before="0" w:after="0"/>
+              <w:ind w:left="0" w:right="0" w:hanging="0"/>
+              <w:jc w:val="left"/>
+              <w:rPr>
+                <w:color w:val="3D495C"/>
+                <w:sz w:val="20"/>
+                <w:szCs w:val="20"/>
+                <w:highlight w:val="white"/>
+              </w:rPr>
+            </w:pPr>
+            <w:r>
+              <w:rPr>
+                <w:color w:val="3D495C"/>
+                <w:sz w:val="20"/>
+                <w:szCs w:val="20"/>
+                <w:highlight w:val="white"/>
               </w:rPr>
             </w:r>
           </w:p>
@@ -1666,11 +1533,10 @@
           </w:tcPr>
           <w:p>
             <w:pPr>
-              <w:pStyle w:val="Normal1"/>
+              <w:pStyle w:val="LOnormal"/>
               <w:keepNext w:val="false"/>
               <w:keepLines w:val="false"/>
               <w:widowControl w:val="false"/>
-              <w:pBdr/>
               <w:shd w:val="clear" w:fill="auto"/>
               <w:spacing w:lineRule="auto" w:line="240" w:before="0" w:after="0"/>
               <w:ind w:left="0" w:right="0" w:hanging="0"/>
@@ -1694,9 +1560,8 @@
           </w:p>
           <w:p>
             <w:pPr>
-              <w:pStyle w:val="Normal1"/>
-              <w:widowControl w:val="false"/>
-              <w:pBdr/>
+              <w:pStyle w:val="LOnormal"/>
+              <w:widowControl w:val="false"/>
               <w:shd w:val="clear" w:fill="auto"/>
               <w:spacing w:lineRule="auto" w:line="240" w:before="0" w:after="0"/>
               <w:ind w:left="0" w:right="0" w:hanging="0"/>
@@ -1720,9 +1585,8 @@
           </w:p>
           <w:p>
             <w:pPr>
-              <w:pStyle w:val="Normal1"/>
-              <w:widowControl w:val="false"/>
-              <w:pBdr/>
+              <w:pStyle w:val="LOnormal"/>
+              <w:widowControl w:val="false"/>
               <w:shd w:val="clear" w:fill="auto"/>
               <w:spacing w:lineRule="auto" w:line="240" w:before="0" w:after="0"/>
               <w:ind w:left="0" w:right="0" w:hanging="0"/>
@@ -1746,9 +1610,8 @@
           </w:p>
           <w:p>
             <w:pPr>
-              <w:pStyle w:val="Normal1"/>
-              <w:widowControl w:val="false"/>
-              <w:pBdr/>
+              <w:pStyle w:val="LOnormal"/>
+              <w:widowControl w:val="false"/>
               <w:shd w:val="clear" w:fill="auto"/>
               <w:spacing w:lineRule="auto" w:line="240" w:before="0" w:after="0"/>
               <w:ind w:left="0" w:right="0" w:hanging="0"/>
@@ -1772,34 +1635,32 @@
           </w:p>
           <w:p>
             <w:pPr>
-              <w:pStyle w:val="Normal1"/>
-              <w:widowControl w:val="false"/>
-              <w:pBdr/>
-              <w:shd w:val="clear" w:fill="auto"/>
-              <w:spacing w:lineRule="auto" w:line="240" w:before="0" w:after="0"/>
-              <w:ind w:left="0" w:right="0" w:hanging="0"/>
-              <w:jc w:val="left"/>
-              <w:rPr>
-                <w:color w:val="3D495C"/>
-                <w:sz w:val="20"/>
-                <w:szCs w:val="20"/>
-                <w:highlight w:val="white"/>
-              </w:rPr>
-            </w:pPr>
-            <w:r>
-              <w:rPr>
-                <w:color w:val="3D495C"/>
-                <w:sz w:val="20"/>
-                <w:szCs w:val="20"/>
-                <w:shd w:fill="F9F9F9" w:val="clear"/>
-              </w:rPr>
-            </w:r>
-          </w:p>
-          <w:p>
-            <w:pPr>
-              <w:pStyle w:val="Normal1"/>
-              <w:widowControl w:val="false"/>
-              <w:pBdr/>
+              <w:pStyle w:val="LOnormal"/>
+              <w:widowControl w:val="false"/>
+              <w:shd w:val="clear" w:fill="auto"/>
+              <w:spacing w:lineRule="auto" w:line="240" w:before="0" w:after="0"/>
+              <w:ind w:left="0" w:right="0" w:hanging="0"/>
+              <w:jc w:val="left"/>
+              <w:rPr>
+                <w:color w:val="3D495C"/>
+                <w:sz w:val="20"/>
+                <w:szCs w:val="20"/>
+                <w:highlight w:val="white"/>
+              </w:rPr>
+            </w:pPr>
+            <w:r>
+              <w:rPr>
+                <w:color w:val="3D495C"/>
+                <w:sz w:val="20"/>
+                <w:szCs w:val="20"/>
+                <w:highlight w:val="white"/>
+              </w:rPr>
+            </w:r>
+          </w:p>
+          <w:p>
+            <w:pPr>
+              <w:pStyle w:val="LOnormal"/>
+              <w:widowControl w:val="false"/>
               <w:shd w:val="clear" w:fill="auto"/>
               <w:spacing w:lineRule="auto" w:line="240" w:before="0" w:after="0"/>
               <w:ind w:left="0" w:right="0" w:hanging="0"/>
@@ -1823,9 +1684,8 @@
           </w:p>
           <w:p>
             <w:pPr>
-              <w:pStyle w:val="Normal1"/>
-              <w:widowControl w:val="false"/>
-              <w:pBdr/>
+              <w:pStyle w:val="LOnormal"/>
+              <w:widowControl w:val="false"/>
               <w:shd w:val="clear" w:fill="auto"/>
               <w:spacing w:lineRule="auto" w:line="240" w:before="0" w:after="0"/>
               <w:ind w:left="0" w:right="0" w:hanging="0"/>
@@ -1849,26 +1709,25 @@
           </w:p>
           <w:p>
             <w:pPr>
-              <w:pStyle w:val="Normal1"/>
-              <w:widowControl w:val="false"/>
-              <w:pBdr/>
-              <w:shd w:val="clear" w:fill="auto"/>
-              <w:spacing w:lineRule="auto" w:line="240" w:before="0" w:after="0"/>
-              <w:ind w:left="0" w:right="0" w:hanging="0"/>
-              <w:jc w:val="left"/>
-              <w:rPr>
-                <w:color w:val="3D495C"/>
-                <w:sz w:val="20"/>
-                <w:szCs w:val="20"/>
-                <w:highlight w:val="white"/>
-              </w:rPr>
-            </w:pPr>
-            <w:r>
-              <w:rPr>
-                <w:color w:val="3D495C"/>
-                <w:sz w:val="20"/>
-                <w:szCs w:val="20"/>
-                <w:shd w:fill="F9F9F9" w:val="clear"/>
+              <w:pStyle w:val="LOnormal"/>
+              <w:widowControl w:val="false"/>
+              <w:shd w:val="clear" w:fill="auto"/>
+              <w:spacing w:lineRule="auto" w:line="240" w:before="0" w:after="0"/>
+              <w:ind w:left="0" w:right="0" w:hanging="0"/>
+              <w:jc w:val="left"/>
+              <w:rPr>
+                <w:color w:val="3D495C"/>
+                <w:sz w:val="20"/>
+                <w:szCs w:val="20"/>
+                <w:highlight w:val="white"/>
+              </w:rPr>
+            </w:pPr>
+            <w:r>
+              <w:rPr>
+                <w:color w:val="3D495C"/>
+                <w:sz w:val="20"/>
+                <w:szCs w:val="20"/>
+                <w:highlight w:val="white"/>
               </w:rPr>
             </w:r>
           </w:p>
@@ -1886,11 +1745,10 @@
           </w:tcPr>
           <w:p>
             <w:pPr>
-              <w:pStyle w:val="Normal1"/>
+              <w:pStyle w:val="LOnormal"/>
               <w:keepNext w:val="false"/>
               <w:keepLines w:val="false"/>
               <w:widowControl w:val="false"/>
-              <w:pBdr/>
               <w:shd w:val="clear" w:fill="auto"/>
               <w:spacing w:lineRule="auto" w:line="240" w:before="0" w:after="0"/>
               <w:ind w:left="0" w:right="0" w:hanging="0"/>
@@ -1914,9 +1772,8 @@
           </w:p>
           <w:p>
             <w:pPr>
-              <w:pStyle w:val="Normal1"/>
-              <w:widowControl w:val="false"/>
-              <w:pBdr/>
+              <w:pStyle w:val="LOnormal"/>
+              <w:widowControl w:val="false"/>
               <w:shd w:val="clear" w:fill="auto"/>
               <w:spacing w:lineRule="auto" w:line="240" w:before="0" w:after="0"/>
               <w:ind w:left="0" w:right="0" w:hanging="0"/>
@@ -1940,9 +1797,8 @@
           </w:p>
           <w:p>
             <w:pPr>
-              <w:pStyle w:val="Normal1"/>
-              <w:widowControl w:val="false"/>
-              <w:pBdr/>
+              <w:pStyle w:val="LOnormal"/>
+              <w:widowControl w:val="false"/>
               <w:shd w:val="clear" w:fill="auto"/>
               <w:spacing w:lineRule="auto" w:line="240" w:before="0" w:after="0"/>
               <w:ind w:left="0" w:right="0" w:hanging="0"/>
@@ -1966,9 +1822,8 @@
           </w:p>
           <w:p>
             <w:pPr>
-              <w:pStyle w:val="Normal1"/>
-              <w:widowControl w:val="false"/>
-              <w:pBdr/>
+              <w:pStyle w:val="LOnormal"/>
+              <w:widowControl w:val="false"/>
               <w:shd w:val="clear" w:fill="auto"/>
               <w:spacing w:lineRule="auto" w:line="240" w:before="0" w:after="0"/>
               <w:ind w:left="0" w:right="0" w:hanging="0"/>
@@ -1992,34 +1847,32 @@
           </w:p>
           <w:p>
             <w:pPr>
-              <w:pStyle w:val="Normal1"/>
-              <w:widowControl w:val="false"/>
-              <w:pBdr/>
-              <w:shd w:val="clear" w:fill="auto"/>
-              <w:spacing w:lineRule="auto" w:line="240" w:before="0" w:after="0"/>
-              <w:ind w:left="0" w:right="0" w:hanging="0"/>
-              <w:jc w:val="left"/>
-              <w:rPr>
-                <w:color w:val="3D495C"/>
-                <w:sz w:val="20"/>
-                <w:szCs w:val="20"/>
-                <w:highlight w:val="white"/>
-              </w:rPr>
-            </w:pPr>
-            <w:r>
-              <w:rPr>
-                <w:color w:val="3D495C"/>
-                <w:sz w:val="20"/>
-                <w:szCs w:val="20"/>
-                <w:shd w:fill="F9F9F9" w:val="clear"/>
-              </w:rPr>
-            </w:r>
-          </w:p>
-          <w:p>
-            <w:pPr>
-              <w:pStyle w:val="Normal1"/>
-              <w:widowControl w:val="false"/>
-              <w:pBdr/>
+              <w:pStyle w:val="LOnormal"/>
+              <w:widowControl w:val="false"/>
+              <w:shd w:val="clear" w:fill="auto"/>
+              <w:spacing w:lineRule="auto" w:line="240" w:before="0" w:after="0"/>
+              <w:ind w:left="0" w:right="0" w:hanging="0"/>
+              <w:jc w:val="left"/>
+              <w:rPr>
+                <w:color w:val="3D495C"/>
+                <w:sz w:val="20"/>
+                <w:szCs w:val="20"/>
+                <w:highlight w:val="white"/>
+              </w:rPr>
+            </w:pPr>
+            <w:r>
+              <w:rPr>
+                <w:color w:val="3D495C"/>
+                <w:sz w:val="20"/>
+                <w:szCs w:val="20"/>
+                <w:highlight w:val="white"/>
+              </w:rPr>
+            </w:r>
+          </w:p>
+          <w:p>
+            <w:pPr>
+              <w:pStyle w:val="LOnormal"/>
+              <w:widowControl w:val="false"/>
               <w:shd w:val="clear" w:fill="auto"/>
               <w:spacing w:lineRule="auto" w:line="240" w:before="0" w:after="0"/>
               <w:ind w:left="0" w:right="0" w:hanging="0"/>
@@ -2043,9 +1896,8 @@
           </w:p>
           <w:p>
             <w:pPr>
-              <w:pStyle w:val="Normal1"/>
-              <w:widowControl w:val="false"/>
-              <w:pBdr/>
+              <w:pStyle w:val="LOnormal"/>
+              <w:widowControl w:val="false"/>
               <w:shd w:val="clear" w:fill="auto"/>
               <w:spacing w:lineRule="auto" w:line="240" w:before="0" w:after="0"/>
               <w:ind w:left="0" w:right="0" w:hanging="0"/>
@@ -2069,11 +1921,10 @@
           </w:p>
           <w:p>
             <w:pPr>
-              <w:pStyle w:val="Normal1"/>
+              <w:pStyle w:val="LOnormal"/>
               <w:keepNext w:val="false"/>
               <w:keepLines w:val="false"/>
               <w:widowControl w:val="false"/>
-              <w:pBdr/>
               <w:shd w:val="clear" w:fill="auto"/>
               <w:spacing w:lineRule="auto" w:line="240" w:before="0" w:after="0"/>
               <w:ind w:left="0" w:right="0" w:hanging="0"/>
@@ -2097,9 +1948,8 @@
           </w:p>
           <w:p>
             <w:pPr>
-              <w:pStyle w:val="Normal1"/>
-              <w:widowControl w:val="false"/>
-              <w:pBdr/>
+              <w:pStyle w:val="LOnormal"/>
+              <w:widowControl w:val="false"/>
               <w:shd w:val="clear" w:fill="auto"/>
               <w:spacing w:lineRule="auto" w:line="240" w:before="0" w:after="0"/>
               <w:ind w:left="0" w:right="0" w:hanging="0"/>
@@ -2138,11 +1988,10 @@
           </w:tcPr>
           <w:p>
             <w:pPr>
-              <w:pStyle w:val="Normal1"/>
+              <w:pStyle w:val="LOnormal"/>
               <w:keepNext w:val="false"/>
               <w:keepLines w:val="false"/>
               <w:widowControl w:val="false"/>
-              <w:pBdr/>
               <w:shd w:val="clear" w:fill="auto"/>
               <w:spacing w:lineRule="auto" w:line="240" w:before="0" w:after="0"/>
               <w:ind w:left="0" w:right="0" w:hanging="0"/>
@@ -2167,7 +2016,7 @@
         </w:tc>
         <w:tc>
           <w:tcPr>
-            <w:tcW w:w="1979" w:type="dxa"/>
+            <w:tcW w:w="1978" w:type="dxa"/>
             <w:tcBorders>
               <w:top w:val="single" w:sz="8" w:space="0" w:color="000000"/>
               <w:left w:val="single" w:sz="8" w:space="0" w:color="000000"/>
@@ -2178,11 +2027,10 @@
           </w:tcPr>
           <w:p>
             <w:pPr>
-              <w:pStyle w:val="Normal1"/>
+              <w:pStyle w:val="LOnormal"/>
               <w:keepNext w:val="false"/>
               <w:keepLines w:val="false"/>
               <w:widowControl w:val="false"/>
-              <w:pBdr/>
               <w:shd w:val="clear" w:fill="auto"/>
               <w:spacing w:lineRule="auto" w:line="240" w:before="0" w:after="0"/>
               <w:ind w:left="0" w:right="0" w:hanging="0"/>
@@ -2207,7 +2055,7 @@
         </w:tc>
         <w:tc>
           <w:tcPr>
-            <w:tcW w:w="1981" w:type="dxa"/>
+            <w:tcW w:w="1982" w:type="dxa"/>
             <w:tcBorders>
               <w:top w:val="single" w:sz="8" w:space="0" w:color="000000"/>
               <w:left w:val="single" w:sz="8" w:space="0" w:color="000000"/>
@@ -2218,11 +2066,10 @@
           </w:tcPr>
           <w:p>
             <w:pPr>
-              <w:pStyle w:val="Normal1"/>
+              <w:pStyle w:val="LOnormal"/>
               <w:keepNext w:val="false"/>
               <w:keepLines w:val="false"/>
               <w:widowControl w:val="false"/>
-              <w:pBdr/>
               <w:shd w:val="clear" w:fill="auto"/>
               <w:spacing w:lineRule="auto" w:line="240" w:before="0" w:after="0"/>
               <w:ind w:left="0" w:right="0" w:hanging="0"/>
@@ -2246,9 +2093,8 @@
           </w:p>
           <w:p>
             <w:pPr>
-              <w:pStyle w:val="Normal1"/>
-              <w:widowControl w:val="false"/>
-              <w:pBdr/>
+              <w:pStyle w:val="LOnormal"/>
+              <w:widowControl w:val="false"/>
               <w:shd w:val="clear" w:fill="auto"/>
               <w:spacing w:lineRule="auto" w:line="240" w:before="0" w:after="0"/>
               <w:ind w:left="0" w:right="0" w:hanging="0"/>
@@ -2272,9 +2118,8 @@
           </w:p>
           <w:p>
             <w:pPr>
-              <w:pStyle w:val="Normal1"/>
-              <w:widowControl w:val="false"/>
-              <w:pBdr/>
+              <w:pStyle w:val="LOnormal"/>
+              <w:widowControl w:val="false"/>
               <w:shd w:val="clear" w:fill="auto"/>
               <w:spacing w:lineRule="auto" w:line="240" w:before="0" w:after="0"/>
               <w:ind w:left="0" w:right="0" w:hanging="0"/>
@@ -2298,34 +2143,51 @@
           </w:p>
           <w:p>
             <w:pPr>
-              <w:pStyle w:val="Normal1"/>
-              <w:widowControl w:val="false"/>
-              <w:pBdr/>
-              <w:shd w:val="clear" w:fill="auto"/>
-              <w:spacing w:lineRule="auto" w:line="240" w:before="0" w:after="0"/>
-              <w:ind w:left="0" w:right="0" w:hanging="0"/>
-              <w:jc w:val="left"/>
-              <w:rPr>
-                <w:color w:val="3D495C"/>
-                <w:sz w:val="20"/>
-                <w:szCs w:val="20"/>
-                <w:highlight w:val="white"/>
-              </w:rPr>
-            </w:pPr>
-            <w:r>
-              <w:rPr>
-                <w:color w:val="3D495C"/>
-                <w:sz w:val="20"/>
-                <w:szCs w:val="20"/>
-                <w:shd w:fill="F9F9F9" w:val="clear"/>
-              </w:rPr>
-              <w:t>01/01/2022</w:t>
-            </w:r>
-          </w:p>
-        </w:tc>
-        <w:tc>
-          <w:tcPr>
-            <w:tcW w:w="1979" w:type="dxa"/>
+              <w:pStyle w:val="LOnormal"/>
+              <w:widowControl w:val="false"/>
+              <w:shd w:val="clear" w:fill="auto"/>
+              <w:spacing w:lineRule="auto" w:line="240" w:before="0" w:after="0"/>
+              <w:ind w:left="0" w:right="0" w:hanging="0"/>
+              <w:jc w:val="left"/>
+              <w:rPr>
+                <w:color w:val="3D495C"/>
+                <w:sz w:val="20"/>
+                <w:szCs w:val="20"/>
+                <w:highlight w:val="white"/>
+              </w:rPr>
+            </w:pPr>
+            <w:r>
+              <w:rPr>
+                <w:color w:val="3D495C"/>
+                <w:sz w:val="20"/>
+                <w:szCs w:val="20"/>
+                <w:shd w:fill="F9F9F9" w:val="clear"/>
+              </w:rPr>
+              <w:t>01/0</w:t>
+            </w:r>
+            <w:r>
+              <w:rPr>
+                <w:color w:val="3D495C"/>
+                <w:sz w:val="20"/>
+                <w:szCs w:val="20"/>
+                <w:shd w:fill="F9F9F9" w:val="clear"/>
+              </w:rPr>
+              <w:t>3</w:t>
+            </w:r>
+            <w:r>
+              <w:rPr>
+                <w:color w:val="3D495C"/>
+                <w:sz w:val="20"/>
+                <w:szCs w:val="20"/>
+                <w:shd w:fill="F9F9F9" w:val="clear"/>
+              </w:rPr>
+              <w:t>/2022</w:t>
+            </w:r>
+          </w:p>
+        </w:tc>
+        <w:tc>
+          <w:tcPr>
+            <w:tcW w:w="1978" w:type="dxa"/>
             <w:tcBorders>
               <w:top w:val="single" w:sz="8" w:space="0" w:color="000000"/>
               <w:left w:val="single" w:sz="8" w:space="0" w:color="000000"/>
@@ -2336,11 +2198,10 @@
           </w:tcPr>
           <w:p>
             <w:pPr>
-              <w:pStyle w:val="Normal1"/>
+              <w:pStyle w:val="LOnormal"/>
               <w:keepNext w:val="false"/>
               <w:keepLines w:val="false"/>
               <w:widowControl w:val="false"/>
-              <w:pBdr/>
               <w:shd w:val="clear" w:fill="auto"/>
               <w:spacing w:lineRule="auto" w:line="240" w:before="0" w:after="0"/>
               <w:ind w:left="0" w:right="0" w:hanging="0"/>
@@ -2376,11 +2237,10 @@
           </w:tcPr>
           <w:p>
             <w:pPr>
-              <w:pStyle w:val="Normal1"/>
+              <w:pStyle w:val="LOnormal"/>
               <w:keepNext w:val="false"/>
               <w:keepLines w:val="false"/>
               <w:widowControl w:val="false"/>
-              <w:pBdr/>
               <w:shd w:val="clear" w:fill="auto"/>
               <w:spacing w:lineRule="auto" w:line="240" w:before="0" w:after="0"/>
               <w:ind w:left="0" w:right="0" w:hanging="0"/>
@@ -2404,9 +2264,8 @@
           </w:p>
           <w:p>
             <w:pPr>
-              <w:pStyle w:val="Normal1"/>
-              <w:widowControl w:val="false"/>
-              <w:pBdr/>
+              <w:pStyle w:val="LOnormal"/>
+              <w:widowControl w:val="false"/>
               <w:shd w:val="clear" w:fill="auto"/>
               <w:spacing w:lineRule="auto" w:line="240" w:before="0" w:after="0"/>
               <w:ind w:left="0" w:right="0" w:hanging="0"/>
@@ -2430,9 +2289,8 @@
           </w:p>
           <w:p>
             <w:pPr>
-              <w:pStyle w:val="Normal1"/>
-              <w:widowControl w:val="false"/>
-              <w:pBdr/>
+              <w:pStyle w:val="LOnormal"/>
+              <w:widowControl w:val="false"/>
               <w:shd w:val="clear" w:fill="auto"/>
               <w:spacing w:lineRule="auto" w:line="240" w:before="0" w:after="0"/>
               <w:ind w:left="0" w:right="0" w:hanging="0"/>
@@ -2468,30 +2326,47 @@
           </w:tcPr>
           <w:p>
             <w:pPr>
-              <w:pStyle w:val="Normal1"/>
+              <w:pStyle w:val="LOnormal"/>
               <w:keepNext w:val="false"/>
               <w:keepLines w:val="false"/>
               <w:widowControl w:val="false"/>
-              <w:pBdr/>
-              <w:shd w:val="clear" w:fill="auto"/>
-              <w:spacing w:lineRule="auto" w:line="240" w:before="0" w:after="0"/>
-              <w:ind w:left="0" w:right="0" w:hanging="0"/>
-              <w:jc w:val="left"/>
-              <w:rPr>
-                <w:color w:val="3D495C"/>
-                <w:sz w:val="20"/>
-                <w:szCs w:val="20"/>
-                <w:highlight w:val="white"/>
-              </w:rPr>
-            </w:pPr>
-            <w:r>
-              <w:rPr>
-                <w:color w:val="3D495C"/>
-                <w:sz w:val="20"/>
-                <w:szCs w:val="20"/>
-                <w:shd w:fill="F9F9F9" w:val="clear"/>
-              </w:rPr>
-              <w:t>15/11/2021</w:t>
+              <w:shd w:val="clear" w:fill="auto"/>
+              <w:spacing w:lineRule="auto" w:line="240" w:before="0" w:after="0"/>
+              <w:ind w:left="0" w:right="0" w:hanging="0"/>
+              <w:jc w:val="left"/>
+              <w:rPr>
+                <w:color w:val="3D495C"/>
+                <w:sz w:val="20"/>
+                <w:szCs w:val="20"/>
+                <w:highlight w:val="white"/>
+              </w:rPr>
+            </w:pPr>
+            <w:r>
+              <w:rPr>
+                <w:color w:val="3D495C"/>
+                <w:sz w:val="20"/>
+                <w:szCs w:val="20"/>
+                <w:shd w:fill="F9F9F9" w:val="clear"/>
+              </w:rPr>
+              <w:t>15/</w:t>
+            </w:r>
+            <w:r>
+              <w:rPr>
+                <w:color w:val="3D495C"/>
+                <w:sz w:val="20"/>
+                <w:szCs w:val="20"/>
+                <w:shd w:fill="F9F9F9" w:val="clear"/>
+              </w:rPr>
+              <w:t>0</w:t>
+            </w:r>
+            <w:r>
+              <w:rPr>
+                <w:color w:val="3D495C"/>
+                <w:sz w:val="20"/>
+                <w:szCs w:val="20"/>
+                <w:shd w:fill="F9F9F9" w:val="clear"/>
+              </w:rPr>
+              <w:t>1/2021</w:t>
             </w:r>
           </w:p>
         </w:tc>
@@ -2508,11 +2383,10 @@
           </w:tcPr>
           <w:p>
             <w:pPr>
-              <w:pStyle w:val="Normal1"/>
+              <w:pStyle w:val="LOnormal"/>
               <w:keepNext w:val="false"/>
               <w:keepLines w:val="false"/>
               <w:widowControl w:val="false"/>
-              <w:pBdr/>
               <w:shd w:val="clear" w:fill="auto"/>
               <w:spacing w:lineRule="auto" w:line="240" w:before="0" w:after="0"/>
               <w:ind w:left="0" w:right="0" w:hanging="0"/>
@@ -2531,7 +2405,25 @@
                 <w:szCs w:val="20"/>
                 <w:shd w:fill="F9F9F9" w:val="clear"/>
               </w:rPr>
-              <w:t>15/12/2021</w:t>
+              <w:t>15/</w:t>
+            </w:r>
+            <w:r>
+              <w:rPr>
+                <w:color w:val="3D495C"/>
+                <w:sz w:val="20"/>
+                <w:szCs w:val="20"/>
+                <w:shd w:fill="F9F9F9" w:val="clear"/>
+              </w:rPr>
+              <w:t>06</w:t>
+            </w:r>
+            <w:r>
+              <w:rPr>
+                <w:color w:val="3D495C"/>
+                <w:sz w:val="20"/>
+                <w:szCs w:val="20"/>
+                <w:shd w:fill="F9F9F9" w:val="clear"/>
+              </w:rPr>
+              <w:t>/2021</w:t>
             </w:r>
           </w:p>
         </w:tc>
@@ -2551,35 +2443,34 @@
           </w:tcPr>
           <w:p>
             <w:pPr>
-              <w:pStyle w:val="Normal1"/>
+              <w:pStyle w:val="LOnormal"/>
               <w:keepNext w:val="false"/>
               <w:keepLines w:val="false"/>
               <w:widowControl w:val="false"/>
-              <w:pBdr/>
-              <w:shd w:val="clear" w:fill="auto"/>
-              <w:spacing w:lineRule="auto" w:line="240" w:before="0" w:after="0"/>
-              <w:ind w:left="0" w:right="0" w:hanging="0"/>
-              <w:jc w:val="left"/>
-              <w:rPr>
-                <w:color w:val="3D495C"/>
-                <w:sz w:val="20"/>
-                <w:szCs w:val="20"/>
-                <w:highlight w:val="white"/>
-              </w:rPr>
-            </w:pPr>
-            <w:r>
-              <w:rPr>
-                <w:color w:val="3D495C"/>
-                <w:sz w:val="20"/>
-                <w:szCs w:val="20"/>
-                <w:shd w:fill="F9F9F9" w:val="clear"/>
-              </w:rPr>
-            </w:r>
-          </w:p>
-        </w:tc>
-        <w:tc>
-          <w:tcPr>
-            <w:tcW w:w="1979" w:type="dxa"/>
+              <w:shd w:val="clear" w:fill="auto"/>
+              <w:spacing w:lineRule="auto" w:line="240" w:before="0" w:after="0"/>
+              <w:ind w:left="0" w:right="0" w:hanging="0"/>
+              <w:jc w:val="left"/>
+              <w:rPr>
+                <w:color w:val="3D495C"/>
+                <w:sz w:val="20"/>
+                <w:szCs w:val="20"/>
+                <w:highlight w:val="white"/>
+              </w:rPr>
+            </w:pPr>
+            <w:r>
+              <w:rPr>
+                <w:color w:val="3D495C"/>
+                <w:sz w:val="20"/>
+                <w:szCs w:val="20"/>
+                <w:highlight w:val="white"/>
+              </w:rPr>
+            </w:r>
+          </w:p>
+        </w:tc>
+        <w:tc>
+          <w:tcPr>
+            <w:tcW w:w="1978" w:type="dxa"/>
             <w:tcBorders>
               <w:top w:val="single" w:sz="8" w:space="0" w:color="000000"/>
               <w:left w:val="single" w:sz="8" w:space="0" w:color="000000"/>
@@ -2590,35 +2481,34 @@
           </w:tcPr>
           <w:p>
             <w:pPr>
-              <w:pStyle w:val="Normal1"/>
+              <w:pStyle w:val="LOnormal"/>
               <w:keepNext w:val="false"/>
               <w:keepLines w:val="false"/>
               <w:widowControl w:val="false"/>
-              <w:pBdr/>
-              <w:shd w:val="clear" w:fill="auto"/>
-              <w:spacing w:lineRule="auto" w:line="240" w:before="0" w:after="0"/>
-              <w:ind w:left="0" w:right="0" w:hanging="0"/>
-              <w:jc w:val="left"/>
-              <w:rPr>
-                <w:color w:val="3D495C"/>
-                <w:sz w:val="20"/>
-                <w:szCs w:val="20"/>
-                <w:highlight w:val="white"/>
-              </w:rPr>
-            </w:pPr>
-            <w:r>
-              <w:rPr>
-                <w:color w:val="3D495C"/>
-                <w:sz w:val="20"/>
-                <w:szCs w:val="20"/>
-                <w:shd w:fill="F9F9F9" w:val="clear"/>
-              </w:rPr>
-            </w:r>
-          </w:p>
-        </w:tc>
-        <w:tc>
-          <w:tcPr>
-            <w:tcW w:w="1981" w:type="dxa"/>
+              <w:shd w:val="clear" w:fill="auto"/>
+              <w:spacing w:lineRule="auto" w:line="240" w:before="0" w:after="0"/>
+              <w:ind w:left="0" w:right="0" w:hanging="0"/>
+              <w:jc w:val="left"/>
+              <w:rPr>
+                <w:color w:val="3D495C"/>
+                <w:sz w:val="20"/>
+                <w:szCs w:val="20"/>
+                <w:highlight w:val="white"/>
+              </w:rPr>
+            </w:pPr>
+            <w:r>
+              <w:rPr>
+                <w:color w:val="3D495C"/>
+                <w:sz w:val="20"/>
+                <w:szCs w:val="20"/>
+                <w:highlight w:val="white"/>
+              </w:rPr>
+            </w:r>
+          </w:p>
+        </w:tc>
+        <w:tc>
+          <w:tcPr>
+            <w:tcW w:w="1982" w:type="dxa"/>
             <w:tcBorders>
               <w:top w:val="single" w:sz="8" w:space="0" w:color="000000"/>
               <w:left w:val="single" w:sz="8" w:space="0" w:color="000000"/>
@@ -2629,35 +2519,34 @@
           </w:tcPr>
           <w:p>
             <w:pPr>
-              <w:pStyle w:val="Normal1"/>
+              <w:pStyle w:val="LOnormal"/>
               <w:keepNext w:val="false"/>
               <w:keepLines w:val="false"/>
               <w:widowControl w:val="false"/>
-              <w:pBdr/>
-              <w:shd w:val="clear" w:fill="auto"/>
-              <w:spacing w:lineRule="auto" w:line="240" w:before="0" w:after="0"/>
-              <w:ind w:left="0" w:right="0" w:hanging="0"/>
-              <w:jc w:val="left"/>
-              <w:rPr>
-                <w:color w:val="3D495C"/>
-                <w:sz w:val="20"/>
-                <w:szCs w:val="20"/>
-                <w:highlight w:val="white"/>
-              </w:rPr>
-            </w:pPr>
-            <w:r>
-              <w:rPr>
-                <w:color w:val="3D495C"/>
-                <w:sz w:val="20"/>
-                <w:szCs w:val="20"/>
-                <w:shd w:fill="F9F9F9" w:val="clear"/>
-              </w:rPr>
-            </w:r>
-          </w:p>
-        </w:tc>
-        <w:tc>
-          <w:tcPr>
-            <w:tcW w:w="1979" w:type="dxa"/>
+              <w:shd w:val="clear" w:fill="auto"/>
+              <w:spacing w:lineRule="auto" w:line="240" w:before="0" w:after="0"/>
+              <w:ind w:left="0" w:right="0" w:hanging="0"/>
+              <w:jc w:val="left"/>
+              <w:rPr>
+                <w:color w:val="3D495C"/>
+                <w:sz w:val="20"/>
+                <w:szCs w:val="20"/>
+                <w:highlight w:val="white"/>
+              </w:rPr>
+            </w:pPr>
+            <w:r>
+              <w:rPr>
+                <w:color w:val="3D495C"/>
+                <w:sz w:val="20"/>
+                <w:szCs w:val="20"/>
+                <w:highlight w:val="white"/>
+              </w:rPr>
+            </w:r>
+          </w:p>
+        </w:tc>
+        <w:tc>
+          <w:tcPr>
+            <w:tcW w:w="1978" w:type="dxa"/>
             <w:tcBorders>
               <w:top w:val="single" w:sz="8" w:space="0" w:color="000000"/>
               <w:left w:val="single" w:sz="8" w:space="0" w:color="000000"/>
@@ -2668,28 +2557,27 @@
           </w:tcPr>
           <w:p>
             <w:pPr>
-              <w:pStyle w:val="Normal1"/>
+              <w:pStyle w:val="LOnormal"/>
               <w:keepNext w:val="false"/>
               <w:keepLines w:val="false"/>
               <w:widowControl w:val="false"/>
-              <w:pBdr/>
-              <w:shd w:val="clear" w:fill="auto"/>
-              <w:spacing w:lineRule="auto" w:line="240" w:before="0" w:after="0"/>
-              <w:ind w:left="0" w:right="0" w:hanging="0"/>
-              <w:jc w:val="left"/>
-              <w:rPr>
-                <w:color w:val="3D495C"/>
-                <w:sz w:val="20"/>
-                <w:szCs w:val="20"/>
-                <w:highlight w:val="white"/>
-              </w:rPr>
-            </w:pPr>
-            <w:r>
-              <w:rPr>
-                <w:color w:val="3D495C"/>
-                <w:sz w:val="20"/>
-                <w:szCs w:val="20"/>
-                <w:shd w:fill="F9F9F9" w:val="clear"/>
+              <w:shd w:val="clear" w:fill="auto"/>
+              <w:spacing w:lineRule="auto" w:line="240" w:before="0" w:after="0"/>
+              <w:ind w:left="0" w:right="0" w:hanging="0"/>
+              <w:jc w:val="left"/>
+              <w:rPr>
+                <w:color w:val="3D495C"/>
+                <w:sz w:val="20"/>
+                <w:szCs w:val="20"/>
+                <w:highlight w:val="white"/>
+              </w:rPr>
+            </w:pPr>
+            <w:r>
+              <w:rPr>
+                <w:color w:val="3D495C"/>
+                <w:sz w:val="20"/>
+                <w:szCs w:val="20"/>
+                <w:highlight w:val="white"/>
               </w:rPr>
             </w:r>
           </w:p>
@@ -2707,28 +2595,27 @@
           </w:tcPr>
           <w:p>
             <w:pPr>
-              <w:pStyle w:val="Normal1"/>
+              <w:pStyle w:val="LOnormal"/>
               <w:keepNext w:val="false"/>
               <w:keepLines w:val="false"/>
               <w:widowControl w:val="false"/>
-              <w:pBdr/>
-              <w:shd w:val="clear" w:fill="auto"/>
-              <w:spacing w:lineRule="auto" w:line="240" w:before="0" w:after="0"/>
-              <w:ind w:left="0" w:right="0" w:hanging="0"/>
-              <w:jc w:val="left"/>
-              <w:rPr>
-                <w:color w:val="3D495C"/>
-                <w:sz w:val="20"/>
-                <w:szCs w:val="20"/>
-                <w:highlight w:val="white"/>
-              </w:rPr>
-            </w:pPr>
-            <w:r>
-              <w:rPr>
-                <w:color w:val="3D495C"/>
-                <w:sz w:val="20"/>
-                <w:szCs w:val="20"/>
-                <w:shd w:fill="F9F9F9" w:val="clear"/>
+              <w:shd w:val="clear" w:fill="auto"/>
+              <w:spacing w:lineRule="auto" w:line="240" w:before="0" w:after="0"/>
+              <w:ind w:left="0" w:right="0" w:hanging="0"/>
+              <w:jc w:val="left"/>
+              <w:rPr>
+                <w:color w:val="3D495C"/>
+                <w:sz w:val="20"/>
+                <w:szCs w:val="20"/>
+                <w:highlight w:val="white"/>
+              </w:rPr>
+            </w:pPr>
+            <w:r>
+              <w:rPr>
+                <w:color w:val="3D495C"/>
+                <w:sz w:val="20"/>
+                <w:szCs w:val="20"/>
+                <w:highlight w:val="white"/>
               </w:rPr>
             </w:r>
           </w:p>
@@ -2746,28 +2633,27 @@
           </w:tcPr>
           <w:p>
             <w:pPr>
-              <w:pStyle w:val="Normal1"/>
+              <w:pStyle w:val="LOnormal"/>
               <w:keepNext w:val="false"/>
               <w:keepLines w:val="false"/>
               <w:widowControl w:val="false"/>
-              <w:pBdr/>
-              <w:shd w:val="clear" w:fill="auto"/>
-              <w:spacing w:lineRule="auto" w:line="240" w:before="0" w:after="0"/>
-              <w:ind w:left="0" w:right="0" w:hanging="0"/>
-              <w:jc w:val="left"/>
-              <w:rPr>
-                <w:color w:val="3D495C"/>
-                <w:sz w:val="20"/>
-                <w:szCs w:val="20"/>
-                <w:highlight w:val="white"/>
-              </w:rPr>
-            </w:pPr>
-            <w:r>
-              <w:rPr>
-                <w:color w:val="3D495C"/>
-                <w:sz w:val="20"/>
-                <w:szCs w:val="20"/>
-                <w:shd w:fill="F9F9F9" w:val="clear"/>
+              <w:shd w:val="clear" w:fill="auto"/>
+              <w:spacing w:lineRule="auto" w:line="240" w:before="0" w:after="0"/>
+              <w:ind w:left="0" w:right="0" w:hanging="0"/>
+              <w:jc w:val="left"/>
+              <w:rPr>
+                <w:color w:val="3D495C"/>
+                <w:sz w:val="20"/>
+                <w:szCs w:val="20"/>
+                <w:highlight w:val="white"/>
+              </w:rPr>
+            </w:pPr>
+            <w:r>
+              <w:rPr>
+                <w:color w:val="3D495C"/>
+                <w:sz w:val="20"/>
+                <w:szCs w:val="20"/>
+                <w:highlight w:val="white"/>
               </w:rPr>
             </w:r>
           </w:p>
@@ -2785,82 +2671,79 @@
           </w:tcPr>
           <w:p>
             <w:pPr>
-              <w:pStyle w:val="Normal1"/>
+              <w:pStyle w:val="LOnormal"/>
               <w:keepNext w:val="false"/>
               <w:keepLines w:val="false"/>
               <w:widowControl w:val="false"/>
-              <w:pBdr/>
-              <w:shd w:val="clear" w:fill="auto"/>
-              <w:spacing w:lineRule="auto" w:line="240" w:before="0" w:after="0"/>
-              <w:ind w:left="0" w:right="0" w:hanging="0"/>
-              <w:jc w:val="left"/>
-              <w:rPr>
-                <w:color w:val="3D495C"/>
-                <w:sz w:val="20"/>
-                <w:szCs w:val="20"/>
-                <w:highlight w:val="white"/>
-              </w:rPr>
-            </w:pPr>
-            <w:r>
-              <w:rPr>
-                <w:color w:val="3D495C"/>
-                <w:sz w:val="20"/>
-                <w:szCs w:val="20"/>
-                <w:shd w:fill="F9F9F9" w:val="clear"/>
-              </w:rPr>
-            </w:r>
-          </w:p>
-          <w:p>
-            <w:pPr>
-              <w:pStyle w:val="Normal1"/>
+              <w:shd w:val="clear" w:fill="auto"/>
+              <w:spacing w:lineRule="auto" w:line="240" w:before="0" w:after="0"/>
+              <w:ind w:left="0" w:right="0" w:hanging="0"/>
+              <w:jc w:val="left"/>
+              <w:rPr>
+                <w:color w:val="3D495C"/>
+                <w:sz w:val="20"/>
+                <w:szCs w:val="20"/>
+                <w:highlight w:val="white"/>
+              </w:rPr>
+            </w:pPr>
+            <w:r>
+              <w:rPr>
+                <w:color w:val="3D495C"/>
+                <w:sz w:val="20"/>
+                <w:szCs w:val="20"/>
+                <w:highlight w:val="white"/>
+              </w:rPr>
+            </w:r>
+          </w:p>
+          <w:p>
+            <w:pPr>
+              <w:pStyle w:val="LOnormal"/>
               <w:keepNext w:val="false"/>
               <w:keepLines w:val="false"/>
               <w:widowControl w:val="false"/>
-              <w:pBdr/>
-              <w:shd w:val="clear" w:fill="auto"/>
-              <w:spacing w:lineRule="auto" w:line="240" w:before="0" w:after="0"/>
-              <w:ind w:left="0" w:right="0" w:hanging="0"/>
-              <w:jc w:val="left"/>
-              <w:rPr>
-                <w:color w:val="3D495C"/>
-                <w:sz w:val="20"/>
-                <w:szCs w:val="20"/>
-                <w:highlight w:val="white"/>
-              </w:rPr>
-            </w:pPr>
-            <w:r>
-              <w:rPr>
-                <w:color w:val="3D495C"/>
-                <w:sz w:val="20"/>
-                <w:szCs w:val="20"/>
-                <w:shd w:fill="F9F9F9" w:val="clear"/>
-              </w:rPr>
-            </w:r>
-          </w:p>
-          <w:p>
-            <w:pPr>
-              <w:pStyle w:val="Normal1"/>
+              <w:shd w:val="clear" w:fill="auto"/>
+              <w:spacing w:lineRule="auto" w:line="240" w:before="0" w:after="0"/>
+              <w:ind w:left="0" w:right="0" w:hanging="0"/>
+              <w:jc w:val="left"/>
+              <w:rPr>
+                <w:color w:val="3D495C"/>
+                <w:sz w:val="20"/>
+                <w:szCs w:val="20"/>
+                <w:highlight w:val="white"/>
+              </w:rPr>
+            </w:pPr>
+            <w:r>
+              <w:rPr>
+                <w:color w:val="3D495C"/>
+                <w:sz w:val="20"/>
+                <w:szCs w:val="20"/>
+                <w:highlight w:val="white"/>
+              </w:rPr>
+            </w:r>
+          </w:p>
+          <w:p>
+            <w:pPr>
+              <w:pStyle w:val="LOnormal"/>
               <w:keepNext w:val="false"/>
               <w:keepLines w:val="false"/>
               <w:widowControl w:val="false"/>
-              <w:pBdr/>
-              <w:shd w:val="clear" w:fill="auto"/>
-              <w:spacing w:lineRule="auto" w:line="240" w:before="0" w:after="0"/>
-              <w:ind w:left="0" w:right="0" w:hanging="0"/>
-              <w:jc w:val="left"/>
-              <w:rPr>
-                <w:color w:val="3D495C"/>
-                <w:sz w:val="20"/>
-                <w:szCs w:val="20"/>
-                <w:highlight w:val="white"/>
-              </w:rPr>
-            </w:pPr>
-            <w:r>
-              <w:rPr>
-                <w:color w:val="3D495C"/>
-                <w:sz w:val="20"/>
-                <w:szCs w:val="20"/>
-                <w:shd w:fill="F9F9F9" w:val="clear"/>
+              <w:shd w:val="clear" w:fill="auto"/>
+              <w:spacing w:lineRule="auto" w:line="240" w:before="0" w:after="0"/>
+              <w:ind w:left="0" w:right="0" w:hanging="0"/>
+              <w:jc w:val="left"/>
+              <w:rPr>
+                <w:color w:val="3D495C"/>
+                <w:sz w:val="20"/>
+                <w:szCs w:val="20"/>
+                <w:highlight w:val="white"/>
+              </w:rPr>
+            </w:pPr>
+            <w:r>
+              <w:rPr>
+                <w:color w:val="3D495C"/>
+                <w:sz w:val="20"/>
+                <w:szCs w:val="20"/>
+                <w:highlight w:val="white"/>
               </w:rPr>
             </w:r>
           </w:p>
@@ -2882,35 +2765,34 @@
           </w:tcPr>
           <w:p>
             <w:pPr>
-              <w:pStyle w:val="Normal1"/>
+              <w:pStyle w:val="LOnormal"/>
               <w:keepNext w:val="false"/>
               <w:keepLines w:val="false"/>
               <w:widowControl w:val="false"/>
-              <w:pBdr/>
-              <w:shd w:val="clear" w:fill="auto"/>
-              <w:spacing w:lineRule="auto" w:line="240" w:before="0" w:after="0"/>
-              <w:ind w:left="0" w:right="0" w:hanging="0"/>
-              <w:jc w:val="left"/>
-              <w:rPr>
-                <w:color w:val="3D495C"/>
-                <w:sz w:val="20"/>
-                <w:szCs w:val="20"/>
-                <w:highlight w:val="white"/>
-              </w:rPr>
-            </w:pPr>
-            <w:r>
-              <w:rPr>
-                <w:color w:val="3D495C"/>
-                <w:sz w:val="20"/>
-                <w:szCs w:val="20"/>
-                <w:shd w:fill="F9F9F9" w:val="clear"/>
-              </w:rPr>
-            </w:r>
-          </w:p>
-        </w:tc>
-        <w:tc>
-          <w:tcPr>
-            <w:tcW w:w="1979" w:type="dxa"/>
+              <w:shd w:val="clear" w:fill="auto"/>
+              <w:spacing w:lineRule="auto" w:line="240" w:before="0" w:after="0"/>
+              <w:ind w:left="0" w:right="0" w:hanging="0"/>
+              <w:jc w:val="left"/>
+              <w:rPr>
+                <w:color w:val="3D495C"/>
+                <w:sz w:val="20"/>
+                <w:szCs w:val="20"/>
+                <w:highlight w:val="white"/>
+              </w:rPr>
+            </w:pPr>
+            <w:r>
+              <w:rPr>
+                <w:color w:val="3D495C"/>
+                <w:sz w:val="20"/>
+                <w:szCs w:val="20"/>
+                <w:highlight w:val="white"/>
+              </w:rPr>
+            </w:r>
+          </w:p>
+        </w:tc>
+        <w:tc>
+          <w:tcPr>
+            <w:tcW w:w="1978" w:type="dxa"/>
             <w:tcBorders>
               <w:left w:val="single" w:sz="8" w:space="0" w:color="000000"/>
               <w:bottom w:val="single" w:sz="8" w:space="0" w:color="000000"/>
@@ -2920,35 +2802,34 @@
           </w:tcPr>
           <w:p>
             <w:pPr>
-              <w:pStyle w:val="Normal1"/>
+              <w:pStyle w:val="LOnormal"/>
               <w:keepNext w:val="false"/>
               <w:keepLines w:val="false"/>
               <w:widowControl w:val="false"/>
-              <w:pBdr/>
-              <w:shd w:val="clear" w:fill="auto"/>
-              <w:spacing w:lineRule="auto" w:line="240" w:before="0" w:after="0"/>
-              <w:ind w:left="0" w:right="0" w:hanging="0"/>
-              <w:jc w:val="left"/>
-              <w:rPr>
-                <w:color w:val="3D495C"/>
-                <w:sz w:val="20"/>
-                <w:szCs w:val="20"/>
-                <w:highlight w:val="white"/>
-              </w:rPr>
-            </w:pPr>
-            <w:r>
-              <w:rPr>
-                <w:color w:val="3D495C"/>
-                <w:sz w:val="20"/>
-                <w:szCs w:val="20"/>
-                <w:shd w:fill="F9F9F9" w:val="clear"/>
-              </w:rPr>
-            </w:r>
-          </w:p>
-        </w:tc>
-        <w:tc>
-          <w:tcPr>
-            <w:tcW w:w="1981" w:type="dxa"/>
+              <w:shd w:val="clear" w:fill="auto"/>
+              <w:spacing w:lineRule="auto" w:line="240" w:before="0" w:after="0"/>
+              <w:ind w:left="0" w:right="0" w:hanging="0"/>
+              <w:jc w:val="left"/>
+              <w:rPr>
+                <w:color w:val="3D495C"/>
+                <w:sz w:val="20"/>
+                <w:szCs w:val="20"/>
+                <w:highlight w:val="white"/>
+              </w:rPr>
+            </w:pPr>
+            <w:r>
+              <w:rPr>
+                <w:color w:val="3D495C"/>
+                <w:sz w:val="20"/>
+                <w:szCs w:val="20"/>
+                <w:highlight w:val="white"/>
+              </w:rPr>
+            </w:r>
+          </w:p>
+        </w:tc>
+        <w:tc>
+          <w:tcPr>
+            <w:tcW w:w="1982" w:type="dxa"/>
             <w:tcBorders>
               <w:left w:val="single" w:sz="8" w:space="0" w:color="000000"/>
               <w:bottom w:val="single" w:sz="8" w:space="0" w:color="000000"/>
@@ -2958,35 +2839,34 @@
           </w:tcPr>
           <w:p>
             <w:pPr>
-              <w:pStyle w:val="Normal1"/>
+              <w:pStyle w:val="LOnormal"/>
               <w:keepNext w:val="false"/>
               <w:keepLines w:val="false"/>
               <w:widowControl w:val="false"/>
-              <w:pBdr/>
-              <w:shd w:val="clear" w:fill="auto"/>
-              <w:spacing w:lineRule="auto" w:line="240" w:before="0" w:after="0"/>
-              <w:ind w:left="0" w:right="0" w:hanging="0"/>
-              <w:jc w:val="left"/>
-              <w:rPr>
-                <w:color w:val="3D495C"/>
-                <w:sz w:val="20"/>
-                <w:szCs w:val="20"/>
-                <w:highlight w:val="white"/>
-              </w:rPr>
-            </w:pPr>
-            <w:r>
-              <w:rPr>
-                <w:color w:val="3D495C"/>
-                <w:sz w:val="20"/>
-                <w:szCs w:val="20"/>
-                <w:shd w:fill="F9F9F9" w:val="clear"/>
-              </w:rPr>
-            </w:r>
-          </w:p>
-        </w:tc>
-        <w:tc>
-          <w:tcPr>
-            <w:tcW w:w="1979" w:type="dxa"/>
+              <w:shd w:val="clear" w:fill="auto"/>
+              <w:spacing w:lineRule="auto" w:line="240" w:before="0" w:after="0"/>
+              <w:ind w:left="0" w:right="0" w:hanging="0"/>
+              <w:jc w:val="left"/>
+              <w:rPr>
+                <w:color w:val="3D495C"/>
+                <w:sz w:val="20"/>
+                <w:szCs w:val="20"/>
+                <w:highlight w:val="white"/>
+              </w:rPr>
+            </w:pPr>
+            <w:r>
+              <w:rPr>
+                <w:color w:val="3D495C"/>
+                <w:sz w:val="20"/>
+                <w:szCs w:val="20"/>
+                <w:highlight w:val="white"/>
+              </w:rPr>
+            </w:r>
+          </w:p>
+        </w:tc>
+        <w:tc>
+          <w:tcPr>
+            <w:tcW w:w="1978" w:type="dxa"/>
             <w:tcBorders>
               <w:left w:val="single" w:sz="8" w:space="0" w:color="000000"/>
               <w:bottom w:val="single" w:sz="8" w:space="0" w:color="000000"/>
@@ -2996,28 +2876,27 @@
           </w:tcPr>
           <w:p>
             <w:pPr>
-              <w:pStyle w:val="Normal1"/>
+              <w:pStyle w:val="LOnormal"/>
               <w:keepNext w:val="false"/>
               <w:keepLines w:val="false"/>
               <w:widowControl w:val="false"/>
-              <w:pBdr/>
-              <w:shd w:val="clear" w:fill="auto"/>
-              <w:spacing w:lineRule="auto" w:line="240" w:before="0" w:after="0"/>
-              <w:ind w:left="0" w:right="0" w:hanging="0"/>
-              <w:jc w:val="left"/>
-              <w:rPr>
-                <w:color w:val="3D495C"/>
-                <w:sz w:val="20"/>
-                <w:szCs w:val="20"/>
-                <w:highlight w:val="white"/>
-              </w:rPr>
-            </w:pPr>
-            <w:r>
-              <w:rPr>
-                <w:color w:val="3D495C"/>
-                <w:sz w:val="20"/>
-                <w:szCs w:val="20"/>
-                <w:shd w:fill="F9F9F9" w:val="clear"/>
+              <w:shd w:val="clear" w:fill="auto"/>
+              <w:spacing w:lineRule="auto" w:line="240" w:before="0" w:after="0"/>
+              <w:ind w:left="0" w:right="0" w:hanging="0"/>
+              <w:jc w:val="left"/>
+              <w:rPr>
+                <w:color w:val="3D495C"/>
+                <w:sz w:val="20"/>
+                <w:szCs w:val="20"/>
+                <w:highlight w:val="white"/>
+              </w:rPr>
+            </w:pPr>
+            <w:r>
+              <w:rPr>
+                <w:color w:val="3D495C"/>
+                <w:sz w:val="20"/>
+                <w:szCs w:val="20"/>
+                <w:highlight w:val="white"/>
               </w:rPr>
             </w:r>
           </w:p>
@@ -3034,28 +2913,27 @@
           </w:tcPr>
           <w:p>
             <w:pPr>
-              <w:pStyle w:val="Normal1"/>
+              <w:pStyle w:val="LOnormal"/>
               <w:keepNext w:val="false"/>
               <w:keepLines w:val="false"/>
               <w:widowControl w:val="false"/>
-              <w:pBdr/>
-              <w:shd w:val="clear" w:fill="auto"/>
-              <w:spacing w:lineRule="auto" w:line="240" w:before="0" w:after="0"/>
-              <w:ind w:left="0" w:right="0" w:hanging="0"/>
-              <w:jc w:val="left"/>
-              <w:rPr>
-                <w:color w:val="3D495C"/>
-                <w:sz w:val="20"/>
-                <w:szCs w:val="20"/>
-                <w:highlight w:val="white"/>
-              </w:rPr>
-            </w:pPr>
-            <w:r>
-              <w:rPr>
-                <w:color w:val="3D495C"/>
-                <w:sz w:val="20"/>
-                <w:szCs w:val="20"/>
-                <w:shd w:fill="F9F9F9" w:val="clear"/>
+              <w:shd w:val="clear" w:fill="auto"/>
+              <w:spacing w:lineRule="auto" w:line="240" w:before="0" w:after="0"/>
+              <w:ind w:left="0" w:right="0" w:hanging="0"/>
+              <w:jc w:val="left"/>
+              <w:rPr>
+                <w:color w:val="3D495C"/>
+                <w:sz w:val="20"/>
+                <w:szCs w:val="20"/>
+                <w:highlight w:val="white"/>
+              </w:rPr>
+            </w:pPr>
+            <w:r>
+              <w:rPr>
+                <w:color w:val="3D495C"/>
+                <w:sz w:val="20"/>
+                <w:szCs w:val="20"/>
+                <w:highlight w:val="white"/>
               </w:rPr>
             </w:r>
           </w:p>
@@ -3072,28 +2950,27 @@
           </w:tcPr>
           <w:p>
             <w:pPr>
-              <w:pStyle w:val="Normal1"/>
+              <w:pStyle w:val="LOnormal"/>
               <w:keepNext w:val="false"/>
               <w:keepLines w:val="false"/>
               <w:widowControl w:val="false"/>
-              <w:pBdr/>
-              <w:shd w:val="clear" w:fill="auto"/>
-              <w:spacing w:lineRule="auto" w:line="240" w:before="0" w:after="0"/>
-              <w:ind w:left="0" w:right="0" w:hanging="0"/>
-              <w:jc w:val="left"/>
-              <w:rPr>
-                <w:color w:val="3D495C"/>
-                <w:sz w:val="20"/>
-                <w:szCs w:val="20"/>
-                <w:highlight w:val="white"/>
-              </w:rPr>
-            </w:pPr>
-            <w:r>
-              <w:rPr>
-                <w:color w:val="3D495C"/>
-                <w:sz w:val="20"/>
-                <w:szCs w:val="20"/>
-                <w:shd w:fill="F9F9F9" w:val="clear"/>
+              <w:shd w:val="clear" w:fill="auto"/>
+              <w:spacing w:lineRule="auto" w:line="240" w:before="0" w:after="0"/>
+              <w:ind w:left="0" w:right="0" w:hanging="0"/>
+              <w:jc w:val="left"/>
+              <w:rPr>
+                <w:color w:val="3D495C"/>
+                <w:sz w:val="20"/>
+                <w:szCs w:val="20"/>
+                <w:highlight w:val="white"/>
+              </w:rPr>
+            </w:pPr>
+            <w:r>
+              <w:rPr>
+                <w:color w:val="3D495C"/>
+                <w:sz w:val="20"/>
+                <w:szCs w:val="20"/>
+                <w:highlight w:val="white"/>
               </w:rPr>
             </w:r>
           </w:p>
@@ -3110,28 +2987,27 @@
           </w:tcPr>
           <w:p>
             <w:pPr>
-              <w:pStyle w:val="Normal1"/>
+              <w:pStyle w:val="LOnormal"/>
               <w:keepNext w:val="false"/>
               <w:keepLines w:val="false"/>
               <w:widowControl w:val="false"/>
-              <w:pBdr/>
-              <w:shd w:val="clear" w:fill="auto"/>
-              <w:spacing w:lineRule="auto" w:line="240" w:before="0" w:after="0"/>
-              <w:ind w:left="0" w:right="0" w:hanging="0"/>
-              <w:jc w:val="left"/>
-              <w:rPr>
-                <w:color w:val="3D495C"/>
-                <w:sz w:val="20"/>
-                <w:szCs w:val="20"/>
-                <w:highlight w:val="white"/>
-              </w:rPr>
-            </w:pPr>
-            <w:r>
-              <w:rPr>
-                <w:color w:val="3D495C"/>
-                <w:sz w:val="20"/>
-                <w:szCs w:val="20"/>
-                <w:shd w:fill="F9F9F9" w:val="clear"/>
+              <w:shd w:val="clear" w:fill="auto"/>
+              <w:spacing w:lineRule="auto" w:line="240" w:before="0" w:after="0"/>
+              <w:ind w:left="0" w:right="0" w:hanging="0"/>
+              <w:jc w:val="left"/>
+              <w:rPr>
+                <w:color w:val="3D495C"/>
+                <w:sz w:val="20"/>
+                <w:szCs w:val="20"/>
+                <w:highlight w:val="white"/>
+              </w:rPr>
+            </w:pPr>
+            <w:r>
+              <w:rPr>
+                <w:color w:val="3D495C"/>
+                <w:sz w:val="20"/>
+                <w:szCs w:val="20"/>
+                <w:highlight w:val="white"/>
               </w:rPr>
             </w:r>
           </w:p>
@@ -3140,7 +3016,7 @@
     </w:tbl>
     <w:p>
       <w:pPr>
-        <w:pStyle w:val="Normal1"/>
+        <w:pStyle w:val="LOnormal"/>
         <w:rPr>
           <w:color w:val="3D495C"/>
           <w:sz w:val="20"/>
@@ -3153,7 +3029,7 @@
           <w:color w:val="3D495C"/>
           <w:sz w:val="20"/>
           <w:szCs w:val="20"/>
-          <w:shd w:fill="F9F9F9" w:val="clear"/>
+          <w:highlight w:val="white"/>
         </w:rPr>
       </w:r>
     </w:p>
@@ -3198,7 +3074,7 @@
           </w:tcPr>
           <w:p>
             <w:pPr>
-              <w:pStyle w:val="Normal1"/>
+              <w:pStyle w:val="LOnormal"/>
               <w:widowControl w:val="false"/>
               <w:spacing w:lineRule="auto" w:line="240"/>
               <w:jc w:val="center"/>
@@ -3223,7 +3099,7 @@
           </w:p>
           <w:p>
             <w:pPr>
-              <w:pStyle w:val="Normal1"/>
+              <w:pStyle w:val="LOnormal"/>
               <w:widowControl w:val="false"/>
               <w:spacing w:lineRule="auto" w:line="240"/>
               <w:jc w:val="center"/>
@@ -3263,7 +3139,7 @@
           </w:tcPr>
           <w:p>
             <w:pPr>
-              <w:pStyle w:val="Normal1"/>
+              <w:pStyle w:val="LOnormal"/>
               <w:widowControl w:val="false"/>
               <w:spacing w:lineRule="auto" w:line="240"/>
               <w:jc w:val="center"/>
@@ -3298,7 +3174,7 @@
           </w:p>
           <w:p>
             <w:pPr>
-              <w:pStyle w:val="Normal1"/>
+              <w:pStyle w:val="LOnormal"/>
               <w:widowControl w:val="false"/>
               <w:spacing w:lineRule="auto" w:line="240"/>
               <w:jc w:val="center"/>
@@ -3316,13 +3192,12 @@
                 <w:color w:val="000000"/>
                 <w:sz w:val="20"/>
                 <w:szCs w:val="20"/>
-                <w:shd w:fill="auto" w:val="clear"/>
-              </w:rPr>
-            </w:r>
-          </w:p>
-          <w:p>
-            <w:pPr>
-              <w:pStyle w:val="Normal1"/>
+              </w:rPr>
+            </w:r>
+          </w:p>
+          <w:p>
+            <w:pPr>
+              <w:pStyle w:val="LOnormal"/>
               <w:widowControl w:val="false"/>
               <w:spacing w:lineRule="auto" w:line="240"/>
               <w:jc w:val="center"/>
@@ -3359,7 +3234,7 @@
           </w:tcPr>
           <w:p>
             <w:pPr>
-              <w:pStyle w:val="Normal1"/>
+              <w:pStyle w:val="LOnormal"/>
               <w:widowControl w:val="false"/>
               <w:spacing w:lineRule="auto" w:line="240"/>
               <w:jc w:val="center"/>
@@ -3384,7 +3259,7 @@
           </w:p>
           <w:p>
             <w:pPr>
-              <w:pStyle w:val="Normal1"/>
+              <w:pStyle w:val="LOnormal"/>
               <w:widowControl w:val="false"/>
               <w:spacing w:lineRule="auto" w:line="240"/>
               <w:jc w:val="center"/>
@@ -3402,13 +3277,12 @@
                 <w:color w:val="000000"/>
                 <w:sz w:val="20"/>
                 <w:szCs w:val="20"/>
-                <w:shd w:fill="auto" w:val="clear"/>
-              </w:rPr>
-            </w:r>
-          </w:p>
-          <w:p>
-            <w:pPr>
-              <w:pStyle w:val="Normal1"/>
+              </w:rPr>
+            </w:r>
+          </w:p>
+          <w:p>
+            <w:pPr>
+              <w:pStyle w:val="LOnormal"/>
               <w:widowControl w:val="false"/>
               <w:spacing w:lineRule="auto" w:line="240"/>
               <w:jc w:val="center"/>
@@ -3445,7 +3319,7 @@
           </w:tcPr>
           <w:p>
             <w:pPr>
-              <w:pStyle w:val="Normal1"/>
+              <w:pStyle w:val="LOnormal"/>
               <w:widowControl w:val="false"/>
               <w:spacing w:lineRule="auto" w:line="240"/>
               <w:jc w:val="center"/>
@@ -3470,7 +3344,7 @@
           </w:p>
           <w:p>
             <w:pPr>
-              <w:pStyle w:val="Normal1"/>
+              <w:pStyle w:val="LOnormal"/>
               <w:widowControl w:val="false"/>
               <w:spacing w:lineRule="auto" w:line="240"/>
               <w:jc w:val="center"/>
@@ -3479,6 +3353,29 @@
                 <w:color w:val="000000"/>
                 <w:sz w:val="17"/>
                 <w:szCs w:val="17"/>
+              </w:rPr>
+            </w:pPr>
+            <w:r>
+              <w:rPr>
+                <w:rFonts w:eastAsia="Arial" w:cs="Arial" w:ascii="Arial" w:hAnsi="Arial"/>
+                <w:color w:val="000000"/>
+                <w:sz w:val="17"/>
+                <w:szCs w:val="17"/>
+              </w:rPr>
+            </w:r>
+          </w:p>
+          <w:p>
+            <w:pPr>
+              <w:pStyle w:val="LOnormal"/>
+              <w:widowControl w:val="false"/>
+              <w:spacing w:lineRule="auto" w:line="240"/>
+              <w:jc w:val="center"/>
+              <w:rPr>
+                <w:b/>
+                <w:b/>
+                <w:color w:val="000000"/>
+                <w:sz w:val="20"/>
+                <w:szCs w:val="20"/>
               </w:rPr>
             </w:pPr>
             <w:r>
@@ -3489,11 +3386,72 @@
                 <w:szCs w:val="17"/>
                 <w:shd w:fill="auto" w:val="clear"/>
               </w:rPr>
-            </w:r>
-          </w:p>
-          <w:p>
-            <w:pPr>
-              <w:pStyle w:val="Normal1"/>
+              <w:t>Cada objetivo deve ser previsto para realização em um determinado período.</w:t>
+            </w:r>
+          </w:p>
+        </w:tc>
+        <w:tc>
+          <w:tcPr>
+            <w:tcW w:w="1979" w:type="dxa"/>
+            <w:tcBorders>
+              <w:top w:val="single" w:sz="8" w:space="0" w:color="000000"/>
+              <w:left w:val="single" w:sz="8" w:space="0" w:color="000000"/>
+              <w:bottom w:val="single" w:sz="8" w:space="0" w:color="000000"/>
+              <w:right w:val="single" w:sz="8" w:space="0" w:color="000000"/>
+            </w:tcBorders>
+            <w:shd w:fill="CFE2F3" w:val="clear"/>
+          </w:tcPr>
+          <w:p>
+            <w:pPr>
+              <w:pStyle w:val="LOnormal"/>
+              <w:widowControl w:val="false"/>
+              <w:spacing w:lineRule="auto" w:line="240"/>
+              <w:jc w:val="center"/>
+              <w:rPr>
+                <w:b/>
+                <w:b/>
+                <w:color w:val="000000"/>
+                <w:sz w:val="20"/>
+                <w:szCs w:val="20"/>
+              </w:rPr>
+            </w:pPr>
+            <w:r>
+              <w:rPr>
+                <w:b/>
+                <w:color w:val="000000"/>
+                <w:sz w:val="20"/>
+                <w:szCs w:val="20"/>
+                <w:shd w:fill="auto" w:val="clear"/>
+              </w:rPr>
+              <w:t>Como?</w:t>
+            </w:r>
+          </w:p>
+          <w:p>
+            <w:pPr>
+              <w:pStyle w:val="LOnormal"/>
+              <w:widowControl w:val="false"/>
+              <w:spacing w:lineRule="auto" w:line="240"/>
+              <w:jc w:val="center"/>
+              <w:rPr>
+                <w:b/>
+                <w:b/>
+                <w:color w:val="000000"/>
+                <w:sz w:val="20"/>
+                <w:szCs w:val="20"/>
+              </w:rPr>
+            </w:pPr>
+            <w:r>
+              <w:rPr>
+                <w:b/>
+                <w:color w:val="000000"/>
+                <w:sz w:val="20"/>
+                <w:szCs w:val="20"/>
+              </w:rPr>
+            </w:r>
+          </w:p>
+          <w:p>
+            <w:pPr>
+              <w:pStyle w:val="LOnormal"/>
               <w:widowControl w:val="false"/>
               <w:spacing w:lineRule="auto" w:line="240"/>
               <w:jc w:val="center"/>
@@ -3513,13 +3471,13 @@
                 <w:szCs w:val="17"/>
                 <w:shd w:fill="auto" w:val="clear"/>
               </w:rPr>
-              <w:t>Cada objetivo deve ser previsto para realização em um determinado período.</w:t>
-            </w:r>
-          </w:p>
-        </w:tc>
-        <w:tc>
-          <w:tcPr>
-            <w:tcW w:w="1979" w:type="dxa"/>
+              <w:t>O que você precisa fazer para atingir o objetivo traçado?Qual a sua estratégia?</w:t>
+            </w:r>
+          </w:p>
+        </w:tc>
+        <w:tc>
+          <w:tcPr>
+            <w:tcW w:w="1981" w:type="dxa"/>
             <w:tcBorders>
               <w:top w:val="single" w:sz="8" w:space="0" w:color="000000"/>
               <w:left w:val="single" w:sz="8" w:space="0" w:color="000000"/>
@@ -3530,62 +3488,63 @@
           </w:tcPr>
           <w:p>
             <w:pPr>
-              <w:pStyle w:val="Normal1"/>
+              <w:pStyle w:val="LOnormal"/>
               <w:widowControl w:val="false"/>
               <w:spacing w:lineRule="auto" w:line="240"/>
               <w:jc w:val="center"/>
               <w:rPr>
-                <w:b/>
-                <w:b/>
-                <w:color w:val="000000"/>
-                <w:sz w:val="20"/>
-                <w:szCs w:val="20"/>
-              </w:rPr>
-            </w:pPr>
-            <w:r>
-              <w:rPr>
+                <w:rFonts w:ascii="Arial" w:hAnsi="Arial" w:eastAsia="Arial" w:cs="Arial"/>
+                <w:b/>
+                <w:b/>
+                <w:color w:val="000000"/>
+                <w:sz w:val="20"/>
+                <w:szCs w:val="20"/>
+              </w:rPr>
+            </w:pPr>
+            <w:r>
+              <w:rPr>
+                <w:rFonts w:eastAsia="Arial" w:cs="Arial" w:ascii="Arial" w:hAnsi="Arial"/>
                 <w:b/>
                 <w:color w:val="000000"/>
                 <w:sz w:val="20"/>
                 <w:szCs w:val="20"/>
                 <w:shd w:fill="auto" w:val="clear"/>
               </w:rPr>
-              <w:t>Como?</w:t>
-            </w:r>
-          </w:p>
-          <w:p>
-            <w:pPr>
-              <w:pStyle w:val="Normal1"/>
+              <w:t>Skill envolvida</w:t>
+            </w:r>
+          </w:p>
+          <w:p>
+            <w:pPr>
+              <w:pStyle w:val="LOnormal"/>
               <w:widowControl w:val="false"/>
               <w:spacing w:lineRule="auto" w:line="240"/>
               <w:jc w:val="center"/>
               <w:rPr>
-                <w:b/>
-                <w:b/>
-                <w:color w:val="000000"/>
-                <w:sz w:val="20"/>
-                <w:szCs w:val="20"/>
-              </w:rPr>
-            </w:pPr>
-            <w:r>
-              <w:rPr>
-                <w:b/>
-                <w:color w:val="000000"/>
-                <w:sz w:val="20"/>
-                <w:szCs w:val="20"/>
-                <w:shd w:fill="auto" w:val="clear"/>
-              </w:rPr>
-            </w:r>
-          </w:p>
-          <w:p>
-            <w:pPr>
-              <w:pStyle w:val="Normal1"/>
+                <w:rFonts w:ascii="Arial" w:hAnsi="Arial" w:eastAsia="Arial" w:cs="Arial"/>
+                <w:b/>
+                <w:b/>
+                <w:color w:val="000000"/>
+                <w:sz w:val="20"/>
+                <w:szCs w:val="20"/>
+              </w:rPr>
+            </w:pPr>
+            <w:r>
+              <w:rPr>
+                <w:rFonts w:eastAsia="Arial" w:cs="Arial" w:ascii="Arial" w:hAnsi="Arial"/>
+                <w:b/>
+                <w:color w:val="000000"/>
+                <w:sz w:val="20"/>
+                <w:szCs w:val="20"/>
+              </w:rPr>
+            </w:r>
+          </w:p>
+          <w:p>
+            <w:pPr>
+              <w:pStyle w:val="LOnormal"/>
               <w:widowControl w:val="false"/>
               <w:spacing w:lineRule="auto" w:line="240"/>
               <w:jc w:val="center"/>
               <w:rPr>
-                <w:b/>
-                <w:b/>
                 <w:color w:val="000000"/>
                 <w:sz w:val="20"/>
                 <w:szCs w:val="20"/>
@@ -3599,13 +3558,13 @@
                 <w:szCs w:val="17"/>
                 <w:shd w:fill="auto" w:val="clear"/>
               </w:rPr>
-              <w:t>O que você precisa fazer para atingir o objetivo traçado?Qual a sua estratégia?</w:t>
-            </w:r>
-          </w:p>
-        </w:tc>
-        <w:tc>
-          <w:tcPr>
-            <w:tcW w:w="1981" w:type="dxa"/>
+              <w:t>Esse plano de ação está relacionado a hard skills ou soft skills? Nomeia a habilidade.</w:t>
+            </w:r>
+          </w:p>
+        </w:tc>
+        <w:tc>
+          <w:tcPr>
+            <w:tcW w:w="1979" w:type="dxa"/>
             <w:tcBorders>
               <w:top w:val="single" w:sz="8" w:space="0" w:color="000000"/>
               <w:left w:val="single" w:sz="8" w:space="0" w:color="000000"/>
@@ -3616,7 +3575,7 @@
           </w:tcPr>
           <w:p>
             <w:pPr>
-              <w:pStyle w:val="Normal1"/>
+              <w:pStyle w:val="LOnormal"/>
               <w:widowControl w:val="false"/>
               <w:spacing w:lineRule="auto" w:line="240"/>
               <w:jc w:val="center"/>
@@ -3636,14 +3595,64 @@
                 <w:color w:val="000000"/>
                 <w:sz w:val="20"/>
                 <w:szCs w:val="20"/>
+              </w:rPr>
+            </w:r>
+          </w:p>
+          <w:p>
+            <w:pPr>
+              <w:pStyle w:val="LOnormal"/>
+              <w:widowControl w:val="false"/>
+              <w:spacing w:lineRule="auto" w:line="240"/>
+              <w:jc w:val="center"/>
+              <w:rPr>
+                <w:rFonts w:ascii="Arial" w:hAnsi="Arial" w:eastAsia="Arial" w:cs="Arial"/>
+                <w:b/>
+                <w:b/>
+                <w:color w:val="000000"/>
+                <w:sz w:val="20"/>
+                <w:szCs w:val="20"/>
+              </w:rPr>
+            </w:pPr>
+            <w:r>
+              <w:rPr>
+                <w:rFonts w:eastAsia="Arial" w:cs="Arial" w:ascii="Arial" w:hAnsi="Arial"/>
+                <w:b/>
+                <w:color w:val="000000"/>
+                <w:sz w:val="20"/>
+                <w:szCs w:val="20"/>
+              </w:rPr>
+            </w:r>
+          </w:p>
+          <w:p>
+            <w:pPr>
+              <w:pStyle w:val="LOnormal"/>
+              <w:widowControl w:val="false"/>
+              <w:spacing w:lineRule="auto" w:line="240"/>
+              <w:jc w:val="center"/>
+              <w:rPr>
+                <w:rFonts w:ascii="Arial" w:hAnsi="Arial" w:eastAsia="Arial" w:cs="Arial"/>
+                <w:b/>
+                <w:b/>
+                <w:color w:val="000000"/>
+                <w:sz w:val="20"/>
+                <w:szCs w:val="20"/>
+              </w:rPr>
+            </w:pPr>
+            <w:r>
+              <w:rPr>
+                <w:rFonts w:eastAsia="Arial" w:cs="Arial" w:ascii="Arial" w:hAnsi="Arial"/>
+                <w:b/>
+                <w:color w:val="000000"/>
+                <w:sz w:val="20"/>
+                <w:szCs w:val="20"/>
                 <w:shd w:fill="auto" w:val="clear"/>
               </w:rPr>
-              <w:t>Skill envolvida</w:t>
-            </w:r>
-          </w:p>
-          <w:p>
-            <w:pPr>
-              <w:pStyle w:val="Normal1"/>
+              <w:t>Check-point 1</w:t>
+            </w:r>
+          </w:p>
+          <w:p>
+            <w:pPr>
+              <w:pStyle w:val="LOnormal"/>
               <w:widowControl w:val="false"/>
               <w:spacing w:lineRule="auto" w:line="240"/>
               <w:jc w:val="center"/>
@@ -3663,17 +3672,56 @@
                 <w:color w:val="000000"/>
                 <w:sz w:val="20"/>
                 <w:szCs w:val="20"/>
-                <w:shd w:fill="auto" w:val="clear"/>
-              </w:rPr>
-            </w:r>
-          </w:p>
-          <w:p>
-            <w:pPr>
-              <w:pStyle w:val="Normal1"/>
+              </w:rPr>
+            </w:r>
+          </w:p>
+          <w:p>
+            <w:pPr>
+              <w:pStyle w:val="LOnormal"/>
+              <w:widowControl w:val="false"/>
+              <w:spacing w:lineRule="auto" w:line="240"/>
+              <w:jc w:val="left"/>
+              <w:rPr>
+                <w:rFonts w:ascii="Arial" w:hAnsi="Arial" w:eastAsia="Arial" w:cs="Arial"/>
+                <w:b/>
+                <w:b/>
+                <w:color w:val="000000"/>
+                <w:sz w:val="20"/>
+                <w:szCs w:val="20"/>
+              </w:rPr>
+            </w:pPr>
+            <w:r>
+              <w:rPr>
+                <w:rFonts w:eastAsia="Arial" w:cs="Arial" w:ascii="Arial" w:hAnsi="Arial"/>
+                <w:b/>
+                <w:color w:val="000000"/>
+                <w:sz w:val="20"/>
+                <w:szCs w:val="20"/>
+              </w:rPr>
+            </w:r>
+          </w:p>
+        </w:tc>
+        <w:tc>
+          <w:tcPr>
+            <w:tcW w:w="1980" w:type="dxa"/>
+            <w:tcBorders>
+              <w:top w:val="single" w:sz="8" w:space="0" w:color="000000"/>
+              <w:left w:val="single" w:sz="8" w:space="0" w:color="000000"/>
+              <w:bottom w:val="single" w:sz="8" w:space="0" w:color="000000"/>
+              <w:right w:val="single" w:sz="8" w:space="0" w:color="000000"/>
+            </w:tcBorders>
+            <w:shd w:fill="CFE2F3" w:val="clear"/>
+          </w:tcPr>
+          <w:p>
+            <w:pPr>
+              <w:pStyle w:val="LOnormal"/>
               <w:widowControl w:val="false"/>
               <w:spacing w:lineRule="auto" w:line="240"/>
               <w:jc w:val="center"/>
               <w:rPr>
+                <w:rFonts w:ascii="Arial" w:hAnsi="Arial" w:eastAsia="Arial" w:cs="Arial"/>
+                <w:b/>
+                <w:b/>
                 <w:color w:val="000000"/>
                 <w:sz w:val="20"/>
                 <w:szCs w:val="20"/>
@@ -3682,29 +3730,16 @@
             <w:r>
               <w:rPr>
                 <w:rFonts w:eastAsia="Arial" w:cs="Arial" w:ascii="Arial" w:hAnsi="Arial"/>
-                <w:color w:val="000000"/>
-                <w:sz w:val="17"/>
-                <w:szCs w:val="17"/>
-                <w:shd w:fill="auto" w:val="clear"/>
-              </w:rPr>
-              <w:t>Esse plano de ação está relacionado a hard skills ou soft skills? Nomeia a habilidade.</w:t>
-            </w:r>
-          </w:p>
-        </w:tc>
-        <w:tc>
-          <w:tcPr>
-            <w:tcW w:w="1979" w:type="dxa"/>
-            <w:tcBorders>
-              <w:top w:val="single" w:sz="8" w:space="0" w:color="000000"/>
-              <w:left w:val="single" w:sz="8" w:space="0" w:color="000000"/>
-              <w:bottom w:val="single" w:sz="8" w:space="0" w:color="000000"/>
-              <w:right w:val="single" w:sz="8" w:space="0" w:color="000000"/>
-            </w:tcBorders>
-            <w:shd w:fill="CFE2F3" w:val="clear"/>
-          </w:tcPr>
-          <w:p>
-            <w:pPr>
-              <w:pStyle w:val="Normal1"/>
+                <w:b/>
+                <w:color w:val="000000"/>
+                <w:sz w:val="20"/>
+                <w:szCs w:val="20"/>
+              </w:rPr>
+            </w:r>
+          </w:p>
+          <w:p>
+            <w:pPr>
+              <w:pStyle w:val="LOnormal"/>
               <w:widowControl w:val="false"/>
               <w:spacing w:lineRule="auto" w:line="240"/>
               <w:jc w:val="center"/>
@@ -3724,182 +3759,12 @@
                 <w:color w:val="000000"/>
                 <w:sz w:val="20"/>
                 <w:szCs w:val="20"/>
-                <w:shd w:fill="auto" w:val="clear"/>
-              </w:rPr>
-            </w:r>
-          </w:p>
-          <w:p>
-            <w:pPr>
-              <w:pStyle w:val="Normal1"/>
-              <w:widowControl w:val="false"/>
-              <w:spacing w:lineRule="auto" w:line="240"/>
-              <w:jc w:val="center"/>
-              <w:rPr>
-                <w:rFonts w:ascii="Arial" w:hAnsi="Arial" w:eastAsia="Arial" w:cs="Arial"/>
-                <w:b/>
-                <w:b/>
-                <w:color w:val="000000"/>
-                <w:sz w:val="20"/>
-                <w:szCs w:val="20"/>
-              </w:rPr>
-            </w:pPr>
-            <w:r>
-              <w:rPr>
-                <w:rFonts w:eastAsia="Arial" w:cs="Arial" w:ascii="Arial" w:hAnsi="Arial"/>
-                <w:b/>
-                <w:color w:val="000000"/>
-                <w:sz w:val="20"/>
-                <w:szCs w:val="20"/>
-                <w:shd w:fill="auto" w:val="clear"/>
-              </w:rPr>
-            </w:r>
-          </w:p>
-          <w:p>
-            <w:pPr>
-              <w:pStyle w:val="Normal1"/>
-              <w:widowControl w:val="false"/>
-              <w:spacing w:lineRule="auto" w:line="240"/>
-              <w:jc w:val="center"/>
-              <w:rPr>
-                <w:rFonts w:ascii="Arial" w:hAnsi="Arial" w:eastAsia="Arial" w:cs="Arial"/>
-                <w:b/>
-                <w:b/>
-                <w:color w:val="000000"/>
-                <w:sz w:val="20"/>
-                <w:szCs w:val="20"/>
-              </w:rPr>
-            </w:pPr>
-            <w:r>
-              <w:rPr>
-                <w:rFonts w:eastAsia="Arial" w:cs="Arial" w:ascii="Arial" w:hAnsi="Arial"/>
-                <w:b/>
-                <w:color w:val="000000"/>
-                <w:sz w:val="20"/>
-                <w:szCs w:val="20"/>
-                <w:shd w:fill="auto" w:val="clear"/>
-              </w:rPr>
-              <w:t>Check-point 1</w:t>
-            </w:r>
-          </w:p>
-          <w:p>
-            <w:pPr>
-              <w:pStyle w:val="Normal1"/>
-              <w:widowControl w:val="false"/>
-              <w:spacing w:lineRule="auto" w:line="240"/>
-              <w:jc w:val="center"/>
-              <w:rPr>
-                <w:rFonts w:ascii="Arial" w:hAnsi="Arial" w:eastAsia="Arial" w:cs="Arial"/>
-                <w:b/>
-                <w:b/>
-                <w:color w:val="000000"/>
-                <w:sz w:val="20"/>
-                <w:szCs w:val="20"/>
-              </w:rPr>
-            </w:pPr>
-            <w:r>
-              <w:rPr>
-                <w:rFonts w:eastAsia="Arial" w:cs="Arial" w:ascii="Arial" w:hAnsi="Arial"/>
-                <w:b/>
-                <w:color w:val="000000"/>
-                <w:sz w:val="20"/>
-                <w:szCs w:val="20"/>
-                <w:shd w:fill="auto" w:val="clear"/>
-              </w:rPr>
-            </w:r>
-          </w:p>
-          <w:p>
-            <w:pPr>
-              <w:pStyle w:val="Normal1"/>
-              <w:widowControl w:val="false"/>
-              <w:spacing w:lineRule="auto" w:line="240"/>
-              <w:jc w:val="left"/>
-              <w:rPr>
-                <w:rFonts w:ascii="Arial" w:hAnsi="Arial" w:eastAsia="Arial" w:cs="Arial"/>
-                <w:b/>
-                <w:b/>
-                <w:color w:val="000000"/>
-                <w:sz w:val="20"/>
-                <w:szCs w:val="20"/>
-              </w:rPr>
-            </w:pPr>
-            <w:r>
-              <w:rPr>
-                <w:rFonts w:eastAsia="Arial" w:cs="Arial" w:ascii="Arial" w:hAnsi="Arial"/>
-                <w:b/>
-                <w:color w:val="000000"/>
-                <w:sz w:val="20"/>
-                <w:szCs w:val="20"/>
-                <w:shd w:fill="auto" w:val="clear"/>
-              </w:rPr>
-            </w:r>
-          </w:p>
-        </w:tc>
-        <w:tc>
-          <w:tcPr>
-            <w:tcW w:w="1980" w:type="dxa"/>
-            <w:tcBorders>
-              <w:top w:val="single" w:sz="8" w:space="0" w:color="000000"/>
-              <w:left w:val="single" w:sz="8" w:space="0" w:color="000000"/>
-              <w:bottom w:val="single" w:sz="8" w:space="0" w:color="000000"/>
-              <w:right w:val="single" w:sz="8" w:space="0" w:color="000000"/>
-            </w:tcBorders>
-            <w:shd w:fill="CFE2F3" w:val="clear"/>
-          </w:tcPr>
-          <w:p>
-            <w:pPr>
-              <w:pStyle w:val="Normal1"/>
-              <w:widowControl w:val="false"/>
-              <w:spacing w:lineRule="auto" w:line="240"/>
-              <w:jc w:val="center"/>
-              <w:rPr>
-                <w:rFonts w:ascii="Arial" w:hAnsi="Arial" w:eastAsia="Arial" w:cs="Arial"/>
-                <w:b/>
-                <w:b/>
-                <w:color w:val="000000"/>
-                <w:sz w:val="20"/>
-                <w:szCs w:val="20"/>
-              </w:rPr>
-            </w:pPr>
-            <w:r>
-              <w:rPr>
-                <w:rFonts w:eastAsia="Arial" w:cs="Arial" w:ascii="Arial" w:hAnsi="Arial"/>
-                <w:b/>
-                <w:color w:val="000000"/>
-                <w:sz w:val="20"/>
-                <w:szCs w:val="20"/>
-                <w:shd w:fill="auto" w:val="clear"/>
-              </w:rPr>
-            </w:r>
-          </w:p>
-          <w:p>
-            <w:pPr>
-              <w:pStyle w:val="Normal1"/>
-              <w:widowControl w:val="false"/>
-              <w:spacing w:lineRule="auto" w:line="240"/>
-              <w:jc w:val="center"/>
-              <w:rPr>
-                <w:rFonts w:ascii="Arial" w:hAnsi="Arial" w:eastAsia="Arial" w:cs="Arial"/>
-                <w:b/>
-                <w:b/>
-                <w:color w:val="000000"/>
-                <w:sz w:val="20"/>
-                <w:szCs w:val="20"/>
-              </w:rPr>
-            </w:pPr>
-            <w:r>
-              <w:rPr>
-                <w:rFonts w:eastAsia="Arial" w:cs="Arial" w:ascii="Arial" w:hAnsi="Arial"/>
-                <w:b/>
-                <w:color w:val="000000"/>
-                <w:sz w:val="20"/>
-                <w:szCs w:val="20"/>
-                <w:shd w:fill="auto" w:val="clear"/>
-              </w:rPr>
-            </w:r>
-          </w:p>
-          <w:p>
-            <w:pPr>
-              <w:pStyle w:val="Normal1"/>
+              </w:rPr>
+            </w:r>
+          </w:p>
+          <w:p>
+            <w:pPr>
+              <w:pStyle w:val="LOnormal"/>
               <w:widowControl w:val="false"/>
               <w:spacing w:lineRule="auto" w:line="240"/>
               <w:jc w:val="center"/>
@@ -3941,7 +3806,7 @@
           </w:tcPr>
           <w:p>
             <w:pPr>
-              <w:pStyle w:val="Normal1"/>
+              <w:pStyle w:val="LOnormal"/>
               <w:widowControl w:val="false"/>
               <w:spacing w:lineRule="auto" w:line="240"/>
               <w:rPr>
@@ -3975,7 +3840,7 @@
           </w:tcPr>
           <w:p>
             <w:pPr>
-              <w:pStyle w:val="Normal1"/>
+              <w:pStyle w:val="LOnormal"/>
               <w:widowControl w:val="false"/>
               <w:spacing w:lineRule="auto" w:line="240"/>
               <w:rPr>
@@ -4009,7 +3874,7 @@
           </w:tcPr>
           <w:p>
             <w:pPr>
-              <w:pStyle w:val="Normal1"/>
+              <w:pStyle w:val="LOnormal"/>
               <w:widowControl w:val="false"/>
               <w:spacing w:lineRule="auto" w:line="240"/>
               <w:rPr>
@@ -4031,28 +3896,28 @@
           </w:p>
           <w:p>
             <w:pPr>
-              <w:pStyle w:val="Normal1"/>
-              <w:widowControl w:val="false"/>
-              <w:spacing w:lineRule="auto" w:line="240"/>
-              <w:rPr>
-                <w:color w:val="3D495C"/>
-                <w:sz w:val="20"/>
-                <w:szCs w:val="20"/>
-                <w:highlight w:val="white"/>
-              </w:rPr>
-            </w:pPr>
-            <w:r>
-              <w:rPr>
-                <w:color w:val="3D495C"/>
-                <w:sz w:val="20"/>
-                <w:szCs w:val="20"/>
-                <w:shd w:fill="F9F9F9" w:val="clear"/>
-              </w:rPr>
-            </w:r>
-          </w:p>
-          <w:p>
-            <w:pPr>
-              <w:pStyle w:val="Normal1"/>
+              <w:pStyle w:val="LOnormal"/>
+              <w:widowControl w:val="false"/>
+              <w:spacing w:lineRule="auto" w:line="240"/>
+              <w:rPr>
+                <w:color w:val="3D495C"/>
+                <w:sz w:val="20"/>
+                <w:szCs w:val="20"/>
+                <w:highlight w:val="white"/>
+              </w:rPr>
+            </w:pPr>
+            <w:r>
+              <w:rPr>
+                <w:color w:val="3D495C"/>
+                <w:sz w:val="20"/>
+                <w:szCs w:val="20"/>
+                <w:highlight w:val="white"/>
+              </w:rPr>
+            </w:r>
+          </w:p>
+          <w:p>
+            <w:pPr>
+              <w:pStyle w:val="LOnormal"/>
               <w:widowControl w:val="false"/>
               <w:spacing w:lineRule="auto" w:line="240"/>
               <w:rPr>
@@ -4074,7 +3939,7 @@
           </w:p>
           <w:p>
             <w:pPr>
-              <w:pStyle w:val="Normal1"/>
+              <w:pStyle w:val="LOnormal"/>
               <w:widowControl w:val="false"/>
               <w:spacing w:lineRule="auto" w:line="240"/>
               <w:rPr>
@@ -4096,7 +3961,7 @@
           </w:p>
           <w:p>
             <w:pPr>
-              <w:pStyle w:val="Normal1"/>
+              <w:pStyle w:val="LOnormal"/>
               <w:widowControl w:val="false"/>
               <w:spacing w:lineRule="auto" w:line="240"/>
               <w:rPr>
@@ -4130,24 +3995,42 @@
           </w:tcPr>
           <w:p>
             <w:pPr>
-              <w:pStyle w:val="Normal1"/>
-              <w:widowControl w:val="false"/>
-              <w:spacing w:lineRule="auto" w:line="240"/>
-              <w:rPr>
-                <w:color w:val="3D495C"/>
-                <w:sz w:val="20"/>
-                <w:szCs w:val="20"/>
-                <w:highlight w:val="white"/>
-              </w:rPr>
-            </w:pPr>
-            <w:r>
-              <w:rPr>
-                <w:color w:val="3D495C"/>
-                <w:sz w:val="20"/>
-                <w:szCs w:val="20"/>
-                <w:shd w:fill="F9F9F9" w:val="clear"/>
-              </w:rPr>
-              <w:t xml:space="preserve">Dividir tarefa grandes em pequenas e </w:t>
+              <w:pStyle w:val="LOnormal"/>
+              <w:widowControl w:val="false"/>
+              <w:spacing w:lineRule="auto" w:line="240"/>
+              <w:rPr>
+                <w:color w:val="3D495C"/>
+                <w:sz w:val="20"/>
+                <w:szCs w:val="20"/>
+                <w:highlight w:val="white"/>
+              </w:rPr>
+            </w:pPr>
+            <w:r>
+              <w:rPr>
+                <w:color w:val="3D495C"/>
+                <w:sz w:val="20"/>
+                <w:szCs w:val="20"/>
+                <w:shd w:fill="F9F9F9" w:val="clear"/>
+              </w:rPr>
+              <w:t xml:space="preserve">Dividir tarefa grandes em pequenas </w:t>
+            </w:r>
+            <w:r>
+              <w:rPr>
+                <w:color w:val="3D495C"/>
+                <w:sz w:val="20"/>
+                <w:szCs w:val="20"/>
+                <w:shd w:fill="F9F9F9" w:val="clear"/>
+              </w:rPr>
+              <w:t xml:space="preserve">e diminuir a quatidade de tempo não produtivo. </w:t>
+            </w:r>
+            <w:r>
+              <w:rPr>
+                <w:color w:val="3D495C"/>
+                <w:sz w:val="20"/>
+                <w:szCs w:val="20"/>
+                <w:shd w:fill="F9F9F9" w:val="clear"/>
+              </w:rPr>
+              <w:t xml:space="preserve"> </w:t>
             </w:r>
           </w:p>
         </w:tc>
@@ -4164,7 +4047,7 @@
           </w:tcPr>
           <w:p>
             <w:pPr>
-              <w:pStyle w:val="Normal1"/>
+              <w:pStyle w:val="LOnormal"/>
               <w:widowControl w:val="false"/>
               <w:spacing w:lineRule="auto" w:line="240"/>
               <w:jc w:val="center"/>
@@ -4187,7 +4070,7 @@
           </w:p>
           <w:p>
             <w:pPr>
-              <w:pStyle w:val="Normal1"/>
+              <w:pStyle w:val="LOnormal"/>
               <w:widowControl w:val="false"/>
               <w:spacing w:lineRule="auto" w:line="240"/>
               <w:rPr>
@@ -4209,22 +4092,22 @@
           </w:p>
           <w:p>
             <w:pPr>
-              <w:pStyle w:val="Normal1"/>
-              <w:widowControl w:val="false"/>
-              <w:spacing w:lineRule="auto" w:line="240"/>
-              <w:rPr>
-                <w:color w:val="3D495C"/>
-                <w:sz w:val="20"/>
-                <w:szCs w:val="20"/>
-                <w:highlight w:val="white"/>
-              </w:rPr>
-            </w:pPr>
-            <w:r>
-              <w:rPr>
-                <w:color w:val="3D495C"/>
-                <w:sz w:val="20"/>
-                <w:szCs w:val="20"/>
-                <w:shd w:fill="F9F9F9" w:val="clear"/>
+              <w:pStyle w:val="LOnormal"/>
+              <w:widowControl w:val="false"/>
+              <w:spacing w:lineRule="auto" w:line="240"/>
+              <w:rPr>
+                <w:color w:val="3D495C"/>
+                <w:sz w:val="20"/>
+                <w:szCs w:val="20"/>
+                <w:highlight w:val="white"/>
+              </w:rPr>
+            </w:pPr>
+            <w:r>
+              <w:rPr>
+                <w:color w:val="3D495C"/>
+                <w:sz w:val="20"/>
+                <w:szCs w:val="20"/>
+                <w:highlight w:val="white"/>
               </w:rPr>
             </w:r>
           </w:p>
@@ -4242,7 +4125,7 @@
           </w:tcPr>
           <w:p>
             <w:pPr>
-              <w:pStyle w:val="Normal1"/>
+              <w:pStyle w:val="LOnormal"/>
               <w:widowControl w:val="false"/>
               <w:spacing w:lineRule="auto" w:line="240"/>
               <w:rPr>
@@ -4276,7 +4159,7 @@
           </w:tcPr>
           <w:p>
             <w:pPr>
-              <w:pStyle w:val="Normal1"/>
+              <w:pStyle w:val="LOnormal"/>
               <w:widowControl w:val="false"/>
               <w:spacing w:lineRule="auto" w:line="240"/>
               <w:rPr>
@@ -4313,7 +4196,7 @@
           </w:tcPr>
           <w:p>
             <w:pPr>
-              <w:pStyle w:val="Normal1"/>
+              <w:pStyle w:val="LOnormal"/>
               <w:widowControl w:val="false"/>
               <w:spacing w:lineRule="auto" w:line="240"/>
               <w:rPr>
@@ -4347,7 +4230,7 @@
           </w:tcPr>
           <w:p>
             <w:pPr>
-              <w:pStyle w:val="Normal1"/>
+              <w:pStyle w:val="LOnormal"/>
               <w:widowControl w:val="false"/>
               <w:spacing w:lineRule="auto" w:line="240"/>
               <w:rPr>
@@ -4381,7 +4264,7 @@
           </w:tcPr>
           <w:p>
             <w:pPr>
-              <w:pStyle w:val="Normal1"/>
+              <w:pStyle w:val="LOnormal"/>
               <w:widowControl w:val="false"/>
               <w:spacing w:lineRule="auto" w:line="240"/>
               <w:rPr>
@@ -4403,28 +4286,28 @@
           </w:p>
           <w:p>
             <w:pPr>
-              <w:pStyle w:val="Normal1"/>
-              <w:widowControl w:val="false"/>
-              <w:spacing w:lineRule="auto" w:line="240"/>
-              <w:rPr>
-                <w:color w:val="3D495C"/>
-                <w:sz w:val="20"/>
-                <w:szCs w:val="20"/>
-                <w:highlight w:val="white"/>
-              </w:rPr>
-            </w:pPr>
-            <w:r>
-              <w:rPr>
-                <w:color w:val="3D495C"/>
-                <w:sz w:val="20"/>
-                <w:szCs w:val="20"/>
-                <w:shd w:fill="F9F9F9" w:val="clear"/>
-              </w:rPr>
-            </w:r>
-          </w:p>
-          <w:p>
-            <w:pPr>
-              <w:pStyle w:val="Normal1"/>
+              <w:pStyle w:val="LOnormal"/>
+              <w:widowControl w:val="false"/>
+              <w:spacing w:lineRule="auto" w:line="240"/>
+              <w:rPr>
+                <w:color w:val="3D495C"/>
+                <w:sz w:val="20"/>
+                <w:szCs w:val="20"/>
+                <w:highlight w:val="white"/>
+              </w:rPr>
+            </w:pPr>
+            <w:r>
+              <w:rPr>
+                <w:color w:val="3D495C"/>
+                <w:sz w:val="20"/>
+                <w:szCs w:val="20"/>
+                <w:highlight w:val="white"/>
+              </w:rPr>
+            </w:r>
+          </w:p>
+          <w:p>
+            <w:pPr>
+              <w:pStyle w:val="LOnormal"/>
               <w:widowControl w:val="false"/>
               <w:spacing w:lineRule="auto" w:line="240"/>
               <w:rPr>
@@ -4446,7 +4329,7 @@
           </w:p>
           <w:p>
             <w:pPr>
-              <w:pStyle w:val="Normal1"/>
+              <w:pStyle w:val="LOnormal"/>
               <w:widowControl w:val="false"/>
               <w:spacing w:lineRule="auto" w:line="240"/>
               <w:rPr>
@@ -4468,7 +4351,7 @@
           </w:p>
           <w:p>
             <w:pPr>
-              <w:pStyle w:val="Normal1"/>
+              <w:pStyle w:val="LOnormal"/>
               <w:widowControl w:val="false"/>
               <w:spacing w:lineRule="auto" w:line="240"/>
               <w:rPr>
@@ -4502,16 +4385,25 @@
           </w:tcPr>
           <w:p>
             <w:pPr>
-              <w:pStyle w:val="Normal1"/>
-              <w:widowControl w:val="false"/>
-              <w:spacing w:lineRule="auto" w:line="240"/>
-              <w:rPr>
-                <w:color w:val="3D495C"/>
-                <w:sz w:val="20"/>
-                <w:szCs w:val="20"/>
-                <w:highlight w:val="white"/>
-              </w:rPr>
-            </w:pPr>
+              <w:pStyle w:val="LOnormal"/>
+              <w:widowControl w:val="false"/>
+              <w:spacing w:lineRule="auto" w:line="240"/>
+              <w:rPr>
+                <w:color w:val="3D495C"/>
+                <w:sz w:val="20"/>
+                <w:szCs w:val="20"/>
+                <w:highlight w:val="white"/>
+              </w:rPr>
+            </w:pPr>
+            <w:r>
+              <w:rPr>
+                <w:color w:val="3D495C"/>
+                <w:sz w:val="20"/>
+                <w:szCs w:val="20"/>
+                <w:shd w:fill="F9F9F9" w:val="clear"/>
+              </w:rPr>
+              <w:t>*</w:t>
+            </w:r>
             <w:r>
               <w:rPr>
                 <w:color w:val="3D495C"/>
@@ -4522,6 +4414,37 @@
               <w:t>Ficar atento aos picos de emoções para reconhece-las e pensar em uma estratégia para, se necessário, contê-las.</w:t>
             </w:r>
           </w:p>
+          <w:p>
+            <w:pPr>
+              <w:pStyle w:val="LOnormal"/>
+              <w:widowControl w:val="false"/>
+              <w:spacing w:lineRule="auto" w:line="240"/>
+              <w:rPr>
+                <w:color w:val="3D495C"/>
+                <w:sz w:val="20"/>
+                <w:szCs w:val="20"/>
+                <w:highlight w:val="white"/>
+              </w:rPr>
+            </w:pPr>
+            <w:r>
+              <w:rPr>
+                <w:color w:val="3D495C"/>
+                <w:sz w:val="20"/>
+                <w:szCs w:val="20"/>
+                <w:shd w:fill="F9F9F9" w:val="clear"/>
+              </w:rPr>
+              <w:t>*</w:t>
+            </w:r>
+            <w:r>
+              <w:rPr>
+                <w:color w:val="3D495C"/>
+                <w:sz w:val="20"/>
+                <w:szCs w:val="20"/>
+                <w:shd w:fill="F9F9F9" w:val="clear"/>
+              </w:rPr>
+              <w:t xml:space="preserve">Preencher o diário de emoções. </w:t>
+            </w:r>
+          </w:p>
         </w:tc>
         <w:tc>
           <w:tcPr>
@@ -4536,7 +4459,7 @@
           </w:tcPr>
           <w:p>
             <w:pPr>
-              <w:pStyle w:val="Normal1"/>
+              <w:pStyle w:val="LOnormal"/>
               <w:widowControl w:val="false"/>
               <w:spacing w:lineRule="auto" w:line="240"/>
               <w:jc w:val="center"/>
@@ -4559,7 +4482,7 @@
           </w:p>
           <w:p>
             <w:pPr>
-              <w:pStyle w:val="Normal1"/>
+              <w:pStyle w:val="LOnormal"/>
               <w:widowControl w:val="false"/>
               <w:spacing w:lineRule="auto" w:line="240"/>
               <w:rPr>
@@ -4581,7 +4504,7 @@
           </w:p>
           <w:p>
             <w:pPr>
-              <w:pStyle w:val="Normal1"/>
+              <w:pStyle w:val="LOnormal"/>
               <w:widowControl w:val="false"/>
               <w:spacing w:lineRule="auto" w:line="240"/>
               <w:rPr>
@@ -4603,7 +4526,7 @@
           </w:p>
           <w:p>
             <w:pPr>
-              <w:pStyle w:val="Normal1"/>
+              <w:pStyle w:val="LOnormal"/>
               <w:widowControl w:val="false"/>
               <w:spacing w:lineRule="auto" w:line="240"/>
               <w:rPr>
@@ -4625,22 +4548,22 @@
           </w:p>
           <w:p>
             <w:pPr>
-              <w:pStyle w:val="Normal1"/>
-              <w:widowControl w:val="false"/>
-              <w:spacing w:lineRule="auto" w:line="240"/>
-              <w:rPr>
-                <w:color w:val="3D495C"/>
-                <w:sz w:val="20"/>
-                <w:szCs w:val="20"/>
-                <w:highlight w:val="white"/>
-              </w:rPr>
-            </w:pPr>
-            <w:r>
-              <w:rPr>
-                <w:color w:val="3D495C"/>
-                <w:sz w:val="20"/>
-                <w:szCs w:val="20"/>
-                <w:shd w:fill="F9F9F9" w:val="clear"/>
+              <w:pStyle w:val="LOnormal"/>
+              <w:widowControl w:val="false"/>
+              <w:spacing w:lineRule="auto" w:line="240"/>
+              <w:rPr>
+                <w:color w:val="3D495C"/>
+                <w:sz w:val="20"/>
+                <w:szCs w:val="20"/>
+                <w:highlight w:val="white"/>
+              </w:rPr>
+            </w:pPr>
+            <w:r>
+              <w:rPr>
+                <w:color w:val="3D495C"/>
+                <w:sz w:val="20"/>
+                <w:szCs w:val="20"/>
+                <w:highlight w:val="white"/>
               </w:rPr>
             </w:r>
           </w:p>
@@ -4658,7 +4581,7 @@
           </w:tcPr>
           <w:p>
             <w:pPr>
-              <w:pStyle w:val="Normal1"/>
+              <w:pStyle w:val="LOnormal"/>
               <w:widowControl w:val="false"/>
               <w:spacing w:lineRule="auto" w:line="240"/>
               <w:rPr>
@@ -4692,7 +4615,7 @@
           </w:tcPr>
           <w:p>
             <w:pPr>
-              <w:pStyle w:val="Normal1"/>
+              <w:pStyle w:val="LOnormal"/>
               <w:widowControl w:val="false"/>
               <w:spacing w:lineRule="auto" w:line="240"/>
               <w:rPr>
@@ -4729,22 +4652,22 @@
           </w:tcPr>
           <w:p>
             <w:pPr>
-              <w:pStyle w:val="Normal1"/>
-              <w:widowControl w:val="false"/>
-              <w:spacing w:lineRule="auto" w:line="240"/>
-              <w:rPr>
-                <w:color w:val="3D495C"/>
-                <w:sz w:val="20"/>
-                <w:szCs w:val="20"/>
-                <w:highlight w:val="white"/>
-              </w:rPr>
-            </w:pPr>
-            <w:r>
-              <w:rPr>
-                <w:color w:val="3D495C"/>
-                <w:sz w:val="20"/>
-                <w:szCs w:val="20"/>
-                <w:shd w:fill="F9F9F9" w:val="clear"/>
+              <w:pStyle w:val="LOnormal"/>
+              <w:widowControl w:val="false"/>
+              <w:spacing w:lineRule="auto" w:line="240"/>
+              <w:rPr>
+                <w:color w:val="3D495C"/>
+                <w:sz w:val="20"/>
+                <w:szCs w:val="20"/>
+                <w:highlight w:val="white"/>
+              </w:rPr>
+            </w:pPr>
+            <w:r>
+              <w:rPr>
+                <w:color w:val="3D495C"/>
+                <w:sz w:val="20"/>
+                <w:szCs w:val="20"/>
+                <w:highlight w:val="white"/>
               </w:rPr>
             </w:r>
           </w:p>
@@ -4762,22 +4685,22 @@
           </w:tcPr>
           <w:p>
             <w:pPr>
-              <w:pStyle w:val="Normal1"/>
-              <w:widowControl w:val="false"/>
-              <w:spacing w:lineRule="auto" w:line="240"/>
-              <w:rPr>
-                <w:color w:val="3D495C"/>
-                <w:sz w:val="20"/>
-                <w:szCs w:val="20"/>
-                <w:highlight w:val="white"/>
-              </w:rPr>
-            </w:pPr>
-            <w:r>
-              <w:rPr>
-                <w:color w:val="3D495C"/>
-                <w:sz w:val="20"/>
-                <w:szCs w:val="20"/>
-                <w:shd w:fill="F9F9F9" w:val="clear"/>
+              <w:pStyle w:val="LOnormal"/>
+              <w:widowControl w:val="false"/>
+              <w:spacing w:lineRule="auto" w:line="240"/>
+              <w:rPr>
+                <w:color w:val="3D495C"/>
+                <w:sz w:val="20"/>
+                <w:szCs w:val="20"/>
+                <w:highlight w:val="white"/>
+              </w:rPr>
+            </w:pPr>
+            <w:r>
+              <w:rPr>
+                <w:color w:val="3D495C"/>
+                <w:sz w:val="20"/>
+                <w:szCs w:val="20"/>
+                <w:highlight w:val="white"/>
               </w:rPr>
             </w:r>
           </w:p>
@@ -4795,22 +4718,22 @@
           </w:tcPr>
           <w:p>
             <w:pPr>
-              <w:pStyle w:val="Normal1"/>
-              <w:widowControl w:val="false"/>
-              <w:spacing w:lineRule="auto" w:line="240"/>
-              <w:rPr>
-                <w:color w:val="3D495C"/>
-                <w:sz w:val="20"/>
-                <w:szCs w:val="20"/>
-                <w:highlight w:val="white"/>
-              </w:rPr>
-            </w:pPr>
-            <w:r>
-              <w:rPr>
-                <w:color w:val="3D495C"/>
-                <w:sz w:val="20"/>
-                <w:szCs w:val="20"/>
-                <w:shd w:fill="F9F9F9" w:val="clear"/>
+              <w:pStyle w:val="LOnormal"/>
+              <w:widowControl w:val="false"/>
+              <w:spacing w:lineRule="auto" w:line="240"/>
+              <w:rPr>
+                <w:color w:val="3D495C"/>
+                <w:sz w:val="20"/>
+                <w:szCs w:val="20"/>
+                <w:highlight w:val="white"/>
+              </w:rPr>
+            </w:pPr>
+            <w:r>
+              <w:rPr>
+                <w:color w:val="3D495C"/>
+                <w:sz w:val="20"/>
+                <w:szCs w:val="20"/>
+                <w:highlight w:val="white"/>
               </w:rPr>
             </w:r>
           </w:p>
@@ -4828,22 +4751,22 @@
           </w:tcPr>
           <w:p>
             <w:pPr>
-              <w:pStyle w:val="Normal1"/>
-              <w:widowControl w:val="false"/>
-              <w:spacing w:lineRule="auto" w:line="240"/>
-              <w:rPr>
-                <w:color w:val="3D495C"/>
-                <w:sz w:val="20"/>
-                <w:szCs w:val="20"/>
-                <w:highlight w:val="white"/>
-              </w:rPr>
-            </w:pPr>
-            <w:r>
-              <w:rPr>
-                <w:color w:val="3D495C"/>
-                <w:sz w:val="20"/>
-                <w:szCs w:val="20"/>
-                <w:shd w:fill="F9F9F9" w:val="clear"/>
+              <w:pStyle w:val="LOnormal"/>
+              <w:widowControl w:val="false"/>
+              <w:spacing w:lineRule="auto" w:line="240"/>
+              <w:rPr>
+                <w:color w:val="3D495C"/>
+                <w:sz w:val="20"/>
+                <w:szCs w:val="20"/>
+                <w:highlight w:val="white"/>
+              </w:rPr>
+            </w:pPr>
+            <w:r>
+              <w:rPr>
+                <w:color w:val="3D495C"/>
+                <w:sz w:val="20"/>
+                <w:szCs w:val="20"/>
+                <w:highlight w:val="white"/>
               </w:rPr>
             </w:r>
           </w:p>
@@ -4861,22 +4784,22 @@
           </w:tcPr>
           <w:p>
             <w:pPr>
-              <w:pStyle w:val="Normal1"/>
-              <w:widowControl w:val="false"/>
-              <w:spacing w:lineRule="auto" w:line="240"/>
-              <w:rPr>
-                <w:color w:val="3D495C"/>
-                <w:sz w:val="20"/>
-                <w:szCs w:val="20"/>
-                <w:highlight w:val="white"/>
-              </w:rPr>
-            </w:pPr>
-            <w:r>
-              <w:rPr>
-                <w:color w:val="3D495C"/>
-                <w:sz w:val="20"/>
-                <w:szCs w:val="20"/>
-                <w:shd w:fill="F9F9F9" w:val="clear"/>
+              <w:pStyle w:val="LOnormal"/>
+              <w:widowControl w:val="false"/>
+              <w:spacing w:lineRule="auto" w:line="240"/>
+              <w:rPr>
+                <w:color w:val="3D495C"/>
+                <w:sz w:val="20"/>
+                <w:szCs w:val="20"/>
+                <w:highlight w:val="white"/>
+              </w:rPr>
+            </w:pPr>
+            <w:r>
+              <w:rPr>
+                <w:color w:val="3D495C"/>
+                <w:sz w:val="20"/>
+                <w:szCs w:val="20"/>
+                <w:highlight w:val="white"/>
               </w:rPr>
             </w:r>
           </w:p>
@@ -4894,22 +4817,22 @@
           </w:tcPr>
           <w:p>
             <w:pPr>
-              <w:pStyle w:val="Normal1"/>
-              <w:widowControl w:val="false"/>
-              <w:spacing w:lineRule="auto" w:line="240"/>
-              <w:rPr>
-                <w:color w:val="3D495C"/>
-                <w:sz w:val="20"/>
-                <w:szCs w:val="20"/>
-                <w:highlight w:val="white"/>
-              </w:rPr>
-            </w:pPr>
-            <w:r>
-              <w:rPr>
-                <w:color w:val="3D495C"/>
-                <w:sz w:val="20"/>
-                <w:szCs w:val="20"/>
-                <w:shd w:fill="F9F9F9" w:val="clear"/>
+              <w:pStyle w:val="LOnormal"/>
+              <w:widowControl w:val="false"/>
+              <w:spacing w:lineRule="auto" w:line="240"/>
+              <w:rPr>
+                <w:color w:val="3D495C"/>
+                <w:sz w:val="20"/>
+                <w:szCs w:val="20"/>
+                <w:highlight w:val="white"/>
+              </w:rPr>
+            </w:pPr>
+            <w:r>
+              <w:rPr>
+                <w:color w:val="3D495C"/>
+                <w:sz w:val="20"/>
+                <w:szCs w:val="20"/>
+                <w:highlight w:val="white"/>
               </w:rPr>
             </w:r>
           </w:p>
@@ -4927,22 +4850,22 @@
           </w:tcPr>
           <w:p>
             <w:pPr>
-              <w:pStyle w:val="Normal1"/>
-              <w:widowControl w:val="false"/>
-              <w:spacing w:lineRule="auto" w:line="240"/>
-              <w:rPr>
-                <w:color w:val="3D495C"/>
-                <w:sz w:val="20"/>
-                <w:szCs w:val="20"/>
-                <w:highlight w:val="white"/>
-              </w:rPr>
-            </w:pPr>
-            <w:r>
-              <w:rPr>
-                <w:color w:val="3D495C"/>
-                <w:sz w:val="20"/>
-                <w:szCs w:val="20"/>
-                <w:shd w:fill="F9F9F9" w:val="clear"/>
+              <w:pStyle w:val="LOnormal"/>
+              <w:widowControl w:val="false"/>
+              <w:spacing w:lineRule="auto" w:line="240"/>
+              <w:rPr>
+                <w:color w:val="3D495C"/>
+                <w:sz w:val="20"/>
+                <w:szCs w:val="20"/>
+                <w:highlight w:val="white"/>
+              </w:rPr>
+            </w:pPr>
+            <w:r>
+              <w:rPr>
+                <w:color w:val="3D495C"/>
+                <w:sz w:val="20"/>
+                <w:szCs w:val="20"/>
+                <w:highlight w:val="white"/>
               </w:rPr>
             </w:r>
           </w:p>
@@ -4951,7 +4874,7 @@
     </w:tbl>
     <w:p>
       <w:pPr>
-        <w:pStyle w:val="Normal1"/>
+        <w:pStyle w:val="LOnormal"/>
         <w:rPr>
           <w:color w:val="3D495C"/>
           <w:sz w:val="20"/>
@@ -4984,7 +4907,7 @@
 <w:ftr xmlns:o="urn:schemas-microsoft-com:office:office" xmlns:r="http://schemas.openxmlformats.org/officeDocument/2006/relationships" xmlns:v="urn:schemas-microsoft-com:vml" xmlns:w="http://schemas.openxmlformats.org/wordprocessingml/2006/main" xmlns:w10="urn:schemas-microsoft-com:office:word" xmlns:wp="http://schemas.openxmlformats.org/drawingml/2006/wordprocessingDrawing" xmlns:wps="http://schemas.microsoft.com/office/word/2010/wordprocessingShape" xmlns:wpg="http://schemas.microsoft.com/office/word/2010/wordprocessingGroup" xmlns:mc="http://schemas.openxmlformats.org/markup-compatibility/2006" xmlns:wp14="http://schemas.microsoft.com/office/word/2010/wordprocessingDrawing" xmlns:w14="http://schemas.microsoft.com/office/word/2010/wordml" mc:Ignorable="w14 wp14">
   <w:p>
     <w:pPr>
-      <w:pStyle w:val="Normal1"/>
+      <w:pStyle w:val="LOnormal"/>
       <w:pageBreakBefore w:val="false"/>
       <w:jc w:val="right"/>
       <w:rPr/>
@@ -5017,7 +4940,7 @@
 <w:ftr xmlns:o="urn:schemas-microsoft-com:office:office" xmlns:r="http://schemas.openxmlformats.org/officeDocument/2006/relationships" xmlns:v="urn:schemas-microsoft-com:vml" xmlns:w="http://schemas.openxmlformats.org/wordprocessingml/2006/main" xmlns:w10="urn:schemas-microsoft-com:office:word" xmlns:wp="http://schemas.openxmlformats.org/drawingml/2006/wordprocessingDrawing" xmlns:wps="http://schemas.microsoft.com/office/word/2010/wordprocessingShape" xmlns:wpg="http://schemas.microsoft.com/office/word/2010/wordprocessingGroup" xmlns:mc="http://schemas.openxmlformats.org/markup-compatibility/2006" xmlns:wp14="http://schemas.microsoft.com/office/word/2010/wordprocessingDrawing" xmlns:w14="http://schemas.microsoft.com/office/word/2010/wordml" mc:Ignorable="w14 wp14">
   <w:p>
     <w:pPr>
-      <w:pStyle w:val="Normal1"/>
+      <w:pStyle w:val="LOnormal"/>
       <w:pageBreakBefore w:val="false"/>
       <w:jc w:val="right"/>
       <w:rPr/>
@@ -5050,7 +4973,7 @@
 <w:hdr xmlns:o="urn:schemas-microsoft-com:office:office" xmlns:r="http://schemas.openxmlformats.org/officeDocument/2006/relationships" xmlns:v="urn:schemas-microsoft-com:vml" xmlns:w="http://schemas.openxmlformats.org/wordprocessingml/2006/main" xmlns:w10="urn:schemas-microsoft-com:office:word" xmlns:wp="http://schemas.openxmlformats.org/drawingml/2006/wordprocessingDrawing" xmlns:wps="http://schemas.microsoft.com/office/word/2010/wordprocessingShape" xmlns:wpg="http://schemas.microsoft.com/office/word/2010/wordprocessingGroup" xmlns:mc="http://schemas.openxmlformats.org/markup-compatibility/2006" xmlns:wp14="http://schemas.microsoft.com/office/word/2010/wordprocessingDrawing" xmlns:w14="http://schemas.microsoft.com/office/word/2010/wordml" mc:Ignorable="w14 wp14">
   <w:p>
     <w:pPr>
-      <w:pStyle w:val="Normal1"/>
+      <w:pStyle w:val="LOnormal"/>
       <w:pageBreakBefore w:val="false"/>
       <w:rPr/>
     </w:pPr>
@@ -5083,7 +5006,7 @@
                 </pic:nvPicPr>
                 <pic:blipFill>
                   <a:blip r:embed="rId1"/>
-                  <a:srcRect l="19779" t="10986" r="19779" b="24174"/>
+                  <a:srcRect l="19782" t="10986" r="19782" b="24175"/>
                   <a:stretch>
                     <a:fillRect/>
                   </a:stretch>
@@ -5114,7 +5037,6 @@
       <w:rPr>
         <w:rFonts w:ascii="Verdana" w:hAnsi="Verdana" w:eastAsia="Verdana" w:cs="Verdana"/>
         <w:color w:val="3C4043"/>
-        <w:sz w:val="22"/>
         <w:szCs w:val="22"/>
         <w:highlight w:val="white"/>
         <w:lang w:val="en" w:eastAsia="zh-CN" w:bidi="hi-IN"/>
@@ -5131,6 +5053,7 @@
     <w:qFormat/>
     <w:pPr>
       <w:widowControl/>
+      <w:suppressAutoHyphens w:val="true"/>
       <w:bidi w:val="0"/>
       <w:spacing w:lineRule="auto" w:line="276" w:before="0" w:after="0"/>
       <w:jc w:val="left"/>
@@ -5147,8 +5070,8 @@
   </w:style>
   <w:style w:type="paragraph" w:styleId="Ttulo1">
     <w:name w:val="Heading 1"/>
-    <w:basedOn w:val="Normal1"/>
-    <w:next w:val="Normal1"/>
+    <w:basedOn w:val="LOnormal"/>
+    <w:next w:val="LOnormal"/>
     <w:qFormat/>
     <w:pPr>
       <w:keepNext w:val="true"/>
@@ -5165,8 +5088,8 @@
   </w:style>
   <w:style w:type="paragraph" w:styleId="Ttulo2">
     <w:name w:val="Heading 2"/>
-    <w:basedOn w:val="Normal1"/>
-    <w:next w:val="Normal1"/>
+    <w:basedOn w:val="LOnormal"/>
+    <w:next w:val="LOnormal"/>
     <w:qFormat/>
     <w:pPr>
       <w:keepNext w:val="true"/>
@@ -5182,8 +5105,8 @@
   </w:style>
   <w:style w:type="paragraph" w:styleId="Ttulo3">
     <w:name w:val="Heading 3"/>
-    <w:basedOn w:val="Normal1"/>
-    <w:next w:val="Normal1"/>
+    <w:basedOn w:val="LOnormal"/>
+    <w:next w:val="LOnormal"/>
     <w:qFormat/>
     <w:pPr>
       <w:keepNext w:val="true"/>
@@ -5200,8 +5123,8 @@
   </w:style>
   <w:style w:type="paragraph" w:styleId="Ttulo4">
     <w:name w:val="Heading 4"/>
-    <w:basedOn w:val="Normal1"/>
-    <w:next w:val="Normal1"/>
+    <w:basedOn w:val="LOnormal"/>
+    <w:next w:val="LOnormal"/>
     <w:qFormat/>
     <w:pPr>
       <w:keepNext w:val="true"/>
@@ -5218,8 +5141,8 @@
   </w:style>
   <w:style w:type="paragraph" w:styleId="Ttulo5">
     <w:name w:val="Heading 5"/>
-    <w:basedOn w:val="Normal1"/>
-    <w:next w:val="Normal1"/>
+    <w:basedOn w:val="LOnormal"/>
+    <w:next w:val="LOnormal"/>
     <w:qFormat/>
     <w:pPr>
       <w:keepNext w:val="true"/>
@@ -5236,8 +5159,8 @@
   </w:style>
   <w:style w:type="paragraph" w:styleId="Ttulo6">
     <w:name w:val="Heading 6"/>
-    <w:basedOn w:val="Normal1"/>
-    <w:next w:val="Normal1"/>
+    <w:basedOn w:val="LOnormal"/>
+    <w:next w:val="LOnormal"/>
     <w:qFormat/>
     <w:pPr>
       <w:keepNext w:val="true"/>
@@ -5310,11 +5233,12 @@
       <w:rFonts w:cs="Lohit Devanagari"/>
     </w:rPr>
   </w:style>
-  <w:style w:type="paragraph" w:styleId="Normal1" w:default="1">
+  <w:style w:type="paragraph" w:styleId="LOnormal" w:default="1">
     <w:name w:val="LO-normal"/>
     <w:qFormat/>
     <w:pPr>
       <w:widowControl/>
+      <w:suppressAutoHyphens w:val="true"/>
       <w:bidi w:val="0"/>
       <w:spacing w:lineRule="auto" w:line="276" w:before="0" w:after="0"/>
       <w:jc w:val="left"/>
@@ -5331,8 +5255,8 @@
   </w:style>
   <w:style w:type="paragraph" w:styleId="Ttulododocumento">
     <w:name w:val="Title"/>
-    <w:basedOn w:val="Normal1"/>
-    <w:next w:val="Normal1"/>
+    <w:basedOn w:val="LOnormal"/>
+    <w:next w:val="LOnormal"/>
     <w:qFormat/>
     <w:pPr>
       <w:keepNext w:val="true"/>
@@ -5348,8 +5272,8 @@
   </w:style>
   <w:style w:type="paragraph" w:styleId="Subttulo">
     <w:name w:val="Subtitle"/>
-    <w:basedOn w:val="Normal1"/>
-    <w:next w:val="Normal1"/>
+    <w:basedOn w:val="LOnormal"/>
+    <w:next w:val="LOnormal"/>
     <w:qFormat/>
     <w:pPr>
       <w:keepNext w:val="true"/>

</xml_diff>